<commit_message>
first prod v0.0.35 add: acts for agreements fixed: maybe fix problem with db connection timeout need to fix: work with different db`s
</commit_message>
<xml_diff>
--- a/static/docs/M-RI_act.docx
+++ b/static/docs/M-RI_act.docx
@@ -1,20 +1,22 @@
 
 <file path=word/document.xml><?xml version="1.0" encoding="utf-8"?>
-<w:document xmlns:wpc="http://schemas.microsoft.com/office/word/2010/wordprocessingCanvas" xmlns:cx="http://schemas.microsoft.com/office/drawing/2014/chartex" xmlns:cx1="http://schemas.microsoft.com/office/drawing/2015/9/8/chartex" xmlns:cx2="http://schemas.microsoft.com/office/drawing/2015/10/21/chartex" xmlns:cx3="http://schemas.microsoft.com/office/drawing/2016/5/9/chartex" xmlns:cx4="http://schemas.microsoft.com/office/drawing/2016/5/10/chartex" xmlns:cx5="http://schemas.microsoft.com/office/drawing/2016/5/11/chartex" xmlns:cx6="http://schemas.microsoft.com/office/drawing/2016/5/12/chartex" xmlns:cx7="http://schemas.microsoft.com/office/drawing/2016/5/13/chartex" xmlns:cx8="http://schemas.microsoft.com/office/drawing/2016/5/14/chartex" xmlns:mc="http://schemas.openxmlformats.org/markup-compatibility/2006" xmlns:aink="http://schemas.microsoft.com/office/drawing/2016/ink" xmlns:am3d="http://schemas.microsoft.com/office/drawing/2017/model3d" xmlns:o="urn:schemas-microsoft-com:office:office" xmlns:r="http://schemas.openxmlformats.org/officeDocument/2006/relationships" xmlns:m="http://schemas.openxmlformats.org/officeDocument/2006/math" xmlns:v="urn:schemas-microsoft-com:vml" xmlns:wp14="http://schemas.microsoft.com/office/word/2010/wordprocessingDrawing" xmlns:wp="http://schemas.openxmlformats.org/drawingml/2006/wordprocessingDrawing" xmlns:w10="urn:schemas-microsoft-com:office:word" xmlns:w="http://schemas.openxmlformats.org/wordprocessingml/2006/main" xmlns:w14="http://schemas.microsoft.com/office/word/2010/wordml" xmlns:w15="http://schemas.microsoft.com/office/word/2012/wordml" xmlns:w16cex="http://schemas.microsoft.com/office/word/2018/wordml/cex" xmlns:w16cid="http://schemas.microsoft.com/office/word/2016/wordml/cid" xmlns:w16="http://schemas.microsoft.com/office/word/2018/wordml" xmlns:w16sdtdh="http://schemas.microsoft.com/office/word/2020/wordml/sdtdatahash" xmlns:w16se="http://schemas.microsoft.com/office/word/2015/wordml/symex" xmlns:wpg="http://schemas.microsoft.com/office/word/2010/wordprocessingGroup" xmlns:wpi="http://schemas.microsoft.com/office/word/2010/wordprocessingInk" xmlns:wne="http://schemas.microsoft.com/office/word/2006/wordml" xmlns:wps="http://schemas.microsoft.com/office/word/2010/wordprocessingShape" mc:Ignorable="w14 w15 w16se w16cid w16 w16cex w16sdtdh wp14">
+<w:document xmlns:o="urn:schemas-microsoft-com:office:office" xmlns:r="http://schemas.openxmlformats.org/officeDocument/2006/relationships" xmlns:v="urn:schemas-microsoft-com:vml" xmlns:w="http://schemas.openxmlformats.org/wordprocessingml/2006/main" xmlns:w10="urn:schemas-microsoft-com:office:word" xmlns:wp="http://schemas.openxmlformats.org/drawingml/2006/wordprocessingDrawing" xmlns:wps="http://schemas.microsoft.com/office/word/2010/wordprocessingShape" xmlns:wpg="http://schemas.microsoft.com/office/word/2010/wordprocessingGroup" xmlns:mc="http://schemas.openxmlformats.org/markup-compatibility/2006" xmlns:wp14="http://schemas.microsoft.com/office/word/2010/wordprocessingDrawing" xmlns:w14="http://schemas.microsoft.com/office/word/2010/wordml" xmlns:w15="http://schemas.microsoft.com/office/word/2012/wordml" mc:Ignorable="w14 wp14 w15">
   <w:body>
     <w:p>
       <w:pPr>
+        <w:pStyle w:val="Normal"/>
         <w:jc w:val="center"/>
         <w:rPr>
           <w:rFonts w:ascii="Times New Roman" w:hAnsi="Times New Roman" w:cs="Times New Roman"/>
           <w:b/>
+          <w:b/>
           <w:sz w:val="22"/>
           <w:szCs w:val="22"/>
         </w:rPr>
       </w:pPr>
       <w:r>
         <w:rPr>
-          <w:rFonts w:ascii="Times New Roman" w:hAnsi="Times New Roman" w:cs="Times New Roman"/>
+          <w:rFonts w:cs="Times New Roman" w:ascii="Times New Roman" w:hAnsi="Times New Roman"/>
           <w:b/>
           <w:sz w:val="22"/>
           <w:szCs w:val="22"/>
@@ -24,7 +26,7 @@
       </w:r>
       <w:r>
         <w:rPr>
-          <w:rFonts w:ascii="Times New Roman" w:hAnsi="Times New Roman" w:cs="Times New Roman"/>
+          <w:rFonts w:cs="Times New Roman" w:ascii="Times New Roman" w:hAnsi="Times New Roman"/>
           <w:b/>
           <w:sz w:val="22"/>
           <w:szCs w:val="22"/>
@@ -33,7 +35,7 @@
       </w:r>
       <w:r>
         <w:rPr>
-          <w:rFonts w:ascii="Times New Roman" w:hAnsi="Times New Roman" w:cs="Times New Roman"/>
+          <w:rFonts w:cs="Times New Roman" w:ascii="Times New Roman" w:hAnsi="Times New Roman"/>
           <w:b/>
           <w:sz w:val="22"/>
           <w:szCs w:val="22"/>
@@ -43,17 +45,16 @@
       </w:r>
       <w:r>
         <w:rPr>
-          <w:rFonts w:ascii="Times New Roman" w:hAnsi="Times New Roman" w:cs="Times New Roman"/>
+          <w:rFonts w:cs="Times New Roman" w:ascii="Times New Roman" w:hAnsi="Times New Roman"/>
           <w:b/>
           <w:sz w:val="22"/>
           <w:szCs w:val="22"/>
         </w:rPr>
         <w:t>_</w:t>
       </w:r>
-      <w:proofErr w:type="spellStart"/>
-      <w:r>
-        <w:rPr>
-          <w:rFonts w:ascii="Times New Roman" w:hAnsi="Times New Roman" w:cs="Times New Roman"/>
+      <w:r>
+        <w:rPr>
+          <w:rFonts w:cs="Times New Roman" w:ascii="Times New Roman" w:hAnsi="Times New Roman"/>
           <w:b/>
           <w:sz w:val="22"/>
           <w:szCs w:val="22"/>
@@ -61,14 +62,15 @@
         </w:rPr>
         <w:t>nubmer</w:t>
       </w:r>
-      <w:proofErr w:type="spellEnd"/>
     </w:p>
     <w:p>
       <w:pPr>
+        <w:pStyle w:val="Normal"/>
         <w:jc w:val="center"/>
         <w:rPr>
           <w:rFonts w:ascii="Times New Roman" w:hAnsi="Times New Roman" w:cs="Times New Roman"/>
           <w:b/>
+          <w:b/>
           <w:sz w:val="22"/>
           <w:szCs w:val="22"/>
           <w:lang w:val="uk-UA"/>
@@ -76,7 +78,7 @@
       </w:pPr>
       <w:r>
         <w:rPr>
-          <w:rFonts w:ascii="Times New Roman" w:hAnsi="Times New Roman" w:cs="Times New Roman"/>
+          <w:rFonts w:cs="Times New Roman" w:ascii="Times New Roman" w:hAnsi="Times New Roman"/>
           <w:b/>
           <w:sz w:val="22"/>
           <w:szCs w:val="22"/>
@@ -87,18 +89,30 @@
     </w:p>
     <w:p>
       <w:pPr>
+        <w:pStyle w:val="Normal"/>
         <w:jc w:val="center"/>
         <w:rPr>
           <w:rFonts w:ascii="Times New Roman" w:hAnsi="Times New Roman" w:cs="Times New Roman"/>
           <w:b/>
+          <w:b/>
           <w:sz w:val="22"/>
           <w:szCs w:val="22"/>
           <w:lang w:val="uk-UA"/>
         </w:rPr>
       </w:pPr>
+      <w:r>
+        <w:rPr>
+          <w:rFonts w:cs="Times New Roman" w:ascii="Times New Roman" w:hAnsi="Times New Roman"/>
+          <w:b/>
+          <w:sz w:val="22"/>
+          <w:szCs w:val="22"/>
+          <w:lang w:val="uk-UA"/>
+        </w:rPr>
+      </w:r>
     </w:p>
     <w:p>
       <w:pPr>
+        <w:pStyle w:val="Normal"/>
         <w:jc w:val="center"/>
         <w:rPr>
           <w:rFonts w:ascii="Times New Roman" w:hAnsi="Times New Roman" w:cs="Times New Roman"/>
@@ -107,10 +121,19 @@
           <w:lang w:val="uk-UA"/>
         </w:rPr>
       </w:pPr>
+      <w:r>
+        <w:rPr>
+          <w:rFonts w:cs="Times New Roman" w:ascii="Times New Roman" w:hAnsi="Times New Roman"/>
+          <w:sz w:val="22"/>
+          <w:szCs w:val="22"/>
+          <w:lang w:val="uk-UA"/>
+        </w:rPr>
+      </w:r>
     </w:p>
     <w:p>
       <w:pPr>
-        <w:ind w:left="374"/>
+        <w:pStyle w:val="Normal"/>
+        <w:ind w:left="374" w:hanging="0"/>
         <w:jc w:val="center"/>
         <w:rPr>
           <w:rFonts w:ascii="Times New Roman" w:hAnsi="Times New Roman" w:cs="Times New Roman"/>
@@ -121,44 +144,20 @@
       </w:pPr>
       <w:r>
         <w:rPr>
-          <w:rFonts w:ascii="Times New Roman" w:hAnsi="Times New Roman" w:cs="Times New Roman"/>
+          <w:rFonts w:cs="Times New Roman" w:ascii="Times New Roman" w:hAnsi="Times New Roman"/>
           <w:sz w:val="22"/>
           <w:szCs w:val="22"/>
           <w:lang w:val="uk-UA"/>
         </w:rPr>
         <w:t xml:space="preserve">м. Київ                                  </w:t>
-      </w:r>
-      <w:r>
-        <w:rPr>
-          <w:rFonts w:ascii="Times New Roman" w:hAnsi="Times New Roman" w:cs="Times New Roman"/>
-          <w:sz w:val="22"/>
-          <w:szCs w:val="22"/>
-          <w:lang w:val="uk-UA"/>
-        </w:rPr>
         <w:tab/>
-      </w:r>
-      <w:r>
-        <w:rPr>
-          <w:rFonts w:ascii="Times New Roman" w:hAnsi="Times New Roman" w:cs="Times New Roman"/>
-          <w:sz w:val="22"/>
-          <w:szCs w:val="22"/>
-          <w:lang w:val="uk-UA"/>
-        </w:rPr>
         <w:tab/>
-      </w:r>
-      <w:r>
-        <w:rPr>
-          <w:rFonts w:ascii="Times New Roman" w:hAnsi="Times New Roman" w:cs="Times New Roman"/>
-          <w:sz w:val="22"/>
-          <w:szCs w:val="22"/>
-          <w:lang w:val="uk-UA"/>
-        </w:rPr>
         <w:tab/>
         <w:t xml:space="preserve">  </w:t>
       </w:r>
       <w:r>
         <w:rPr>
-          <w:rFonts w:ascii="Times New Roman" w:hAnsi="Times New Roman" w:cs="Times New Roman"/>
+          <w:rFonts w:cs="Times New Roman" w:ascii="Times New Roman" w:hAnsi="Times New Roman"/>
           <w:sz w:val="22"/>
           <w:szCs w:val="22"/>
         </w:rPr>
@@ -166,7 +165,7 @@
       </w:r>
       <w:r>
         <w:rPr>
-          <w:rFonts w:ascii="Times New Roman" w:hAnsi="Times New Roman" w:cs="Times New Roman"/>
+          <w:rFonts w:cs="Times New Roman" w:ascii="Times New Roman" w:hAnsi="Times New Roman"/>
           <w:sz w:val="22"/>
           <w:szCs w:val="22"/>
           <w:lang w:val="en-US"/>
@@ -176,6 +175,7 @@
     </w:p>
     <w:p>
       <w:pPr>
+        <w:pStyle w:val="Normal"/>
         <w:jc w:val="both"/>
         <w:rPr>
           <w:rFonts w:ascii="Times New Roman" w:hAnsi="Times New Roman" w:cs="Times New Roman"/>
@@ -184,9 +184,18 @@
           <w:lang w:val="uk-UA" w:eastAsia="en-US"/>
         </w:rPr>
       </w:pPr>
+      <w:r>
+        <w:rPr>
+          <w:rFonts w:cs="Times New Roman" w:ascii="Times New Roman" w:hAnsi="Times New Roman"/>
+          <w:sz w:val="24"/>
+          <w:szCs w:val="24"/>
+          <w:lang w:val="uk-UA" w:eastAsia="en-US"/>
+        </w:rPr>
+      </w:r>
     </w:p>
     <w:p>
       <w:pPr>
+        <w:pStyle w:val="Normal"/>
         <w:jc w:val="both"/>
         <w:rPr>
           <w:rFonts w:ascii="Times New Roman" w:hAnsi="Times New Roman" w:cs="Times New Roman"/>
@@ -195,9 +204,18 @@
           <w:lang w:val="uk-UA" w:eastAsia="en-US"/>
         </w:rPr>
       </w:pPr>
+      <w:r>
+        <w:rPr>
+          <w:rFonts w:cs="Times New Roman" w:ascii="Times New Roman" w:hAnsi="Times New Roman"/>
+          <w:sz w:val="24"/>
+          <w:szCs w:val="24"/>
+          <w:lang w:val="uk-UA" w:eastAsia="en-US"/>
+        </w:rPr>
+      </w:r>
     </w:p>
     <w:p>
       <w:pPr>
+        <w:pStyle w:val="Normal"/>
         <w:jc w:val="both"/>
         <w:rPr>
           <w:rFonts w:ascii="Times New Roman" w:hAnsi="Times New Roman" w:cs="Times New Roman"/>
@@ -210,7 +228,7 @@
       </w:pPr>
       <w:r>
         <w:rPr>
-          <w:rFonts w:ascii="Times New Roman" w:hAnsi="Times New Roman" w:cs="Times New Roman"/>
+          <w:rFonts w:cs="Times New Roman" w:ascii="Times New Roman" w:hAnsi="Times New Roman"/>
           <w:bCs/>
           <w:color w:val="000000"/>
           <w:sz w:val="22"/>
@@ -222,10 +240,10 @@
     </w:p>
     <w:p>
       <w:pPr>
-        <w:pStyle w:val="BodyText"/>
+        <w:pStyle w:val="TextBody"/>
         <w:shd w:val="clear" w:color="auto" w:fill="auto"/>
-        <w:spacing w:before="0" w:line="240" w:lineRule="auto"/>
-        <w:ind w:right="60"/>
+        <w:spacing w:lineRule="auto" w:line="240" w:before="0" w:after="0"/>
+        <w:ind w:right="60" w:hanging="0"/>
         <w:rPr>
           <w:rFonts w:ascii="Times New Roman" w:hAnsi="Times New Roman"/>
           <w:bCs/>
@@ -243,7 +261,7 @@
           <w:szCs w:val="22"/>
           <w:lang w:val="uk-UA"/>
         </w:rPr>
-        <w:t xml:space="preserve">Фізична особа – підприємець </w:t>
+        <w:t>Фізична особа – підприємець @</w:t>
       </w:r>
       <w:r>
         <w:rPr>
@@ -252,9 +270,9 @@
           <w:bCs/>
           <w:sz w:val="22"/>
           <w:szCs w:val="22"/>
-          <w:lang w:val="uk-UA"/>
-        </w:rPr>
-        <w:t>@</w:t>
+          <w:lang w:val="en-US"/>
+        </w:rPr>
+        <w:t>fop</w:t>
       </w:r>
       <w:r>
         <w:rPr>
@@ -263,9 +281,9 @@
           <w:bCs/>
           <w:sz w:val="22"/>
           <w:szCs w:val="22"/>
-          <w:lang w:val="en-US"/>
-        </w:rPr>
-        <w:t>fop</w:t>
+          <w:lang w:val="uk-UA"/>
+        </w:rPr>
+        <w:t>_</w:t>
       </w:r>
       <w:r>
         <w:rPr>
@@ -274,9 +292,9 @@
           <w:bCs/>
           <w:sz w:val="22"/>
           <w:szCs w:val="22"/>
-          <w:lang w:val="uk-UA"/>
-        </w:rPr>
-        <w:t>_</w:t>
+          <w:lang w:val="en-US"/>
+        </w:rPr>
+        <w:t>name</w:t>
       </w:r>
       <w:r>
         <w:rPr>
@@ -285,9 +303,59 @@
           <w:bCs/>
           <w:sz w:val="22"/>
           <w:szCs w:val="22"/>
+          <w:lang w:val="uk-UA"/>
+        </w:rPr>
+        <w:t xml:space="preserve"> </w:t>
+      </w:r>
+      <w:r>
+        <w:rPr>
+          <w:rFonts w:ascii="Times New Roman" w:hAnsi="Times New Roman"/>
+          <w:bCs/>
+          <w:sz w:val="22"/>
+          <w:szCs w:val="22"/>
+          <w:lang w:val="uk-UA"/>
+        </w:rPr>
+        <w:t>(РНОКПП  @</w:t>
+      </w:r>
+      <w:r>
+        <w:rPr>
+          <w:rFonts w:ascii="Times New Roman" w:hAnsi="Times New Roman"/>
+          <w:bCs/>
+          <w:sz w:val="22"/>
+          <w:szCs w:val="22"/>
           <w:lang w:val="en-US"/>
         </w:rPr>
-        <w:t>name</w:t>
+        <w:t>inn</w:t>
+      </w:r>
+      <w:r>
+        <w:rPr>
+          <w:rFonts w:ascii="Times New Roman" w:hAnsi="Times New Roman"/>
+          <w:bCs/>
+          <w:sz w:val="22"/>
+          <w:szCs w:val="22"/>
+          <w:lang w:val="uk-UA"/>
+        </w:rPr>
+        <w:t>_</w:t>
+      </w:r>
+      <w:r>
+        <w:rPr>
+          <w:rFonts w:ascii="Times New Roman" w:hAnsi="Times New Roman"/>
+          <w:bCs/>
+          <w:sz w:val="22"/>
+          <w:szCs w:val="22"/>
+          <w:lang w:val="en-US"/>
+        </w:rPr>
+        <w:t>fop</w:t>
+      </w:r>
+      <w:r>
+        <w:rPr>
+          <w:rFonts w:ascii="Times New Roman" w:hAnsi="Times New Roman"/>
+          <w:bCs/>
+          <w:sz w:val="22"/>
+          <w:szCs w:val="22"/>
+          <w:lang w:val="uk-UA"/>
+        </w:rPr>
+        <w:t xml:space="preserve">), іменований надалі </w:t>
       </w:r>
       <w:r>
         <w:rPr>
@@ -298,7 +366,7 @@
           <w:szCs w:val="22"/>
           <w:lang w:val="uk-UA"/>
         </w:rPr>
-        <w:t xml:space="preserve"> </w:t>
+        <w:t>Замовник</w:t>
       </w:r>
       <w:r>
         <w:rPr>
@@ -308,7 +376,7 @@
           <w:szCs w:val="22"/>
           <w:lang w:val="uk-UA"/>
         </w:rPr>
-        <w:t xml:space="preserve">(РНОКПП  </w:t>
+        <w:t xml:space="preserve">, який діє на підставі </w:t>
       </w:r>
       <w:r>
         <w:rPr>
@@ -316,7 +384,6 @@
           <w:bCs/>
           <w:sz w:val="22"/>
           <w:szCs w:val="22"/>
-          <w:lang w:val="uk-UA"/>
         </w:rPr>
         <w:t>@</w:t>
       </w:r>
@@ -328,7 +395,7 @@
           <w:szCs w:val="22"/>
           <w:lang w:val="en-US"/>
         </w:rPr>
-        <w:t>inn</w:t>
+        <w:t>pidstava</w:t>
       </w:r>
       <w:r>
         <w:rPr>
@@ -336,7 +403,6 @@
           <w:bCs/>
           <w:sz w:val="22"/>
           <w:szCs w:val="22"/>
-          <w:lang w:val="uk-UA"/>
         </w:rPr>
         <w:t>_</w:t>
       </w:r>
@@ -358,7 +424,7 @@
           <w:szCs w:val="22"/>
           <w:lang w:val="uk-UA"/>
         </w:rPr>
-        <w:t xml:space="preserve">), іменований надалі </w:t>
+        <w:t xml:space="preserve"> іменований надалі </w:t>
       </w:r>
       <w:r>
         <w:rPr>
@@ -379,96 +445,15 @@
           <w:szCs w:val="22"/>
           <w:lang w:val="uk-UA"/>
         </w:rPr>
-        <w:t xml:space="preserve">, який діє на підставі </w:t>
-      </w:r>
-      <w:r>
-        <w:rPr>
-          <w:rFonts w:ascii="Times New Roman" w:hAnsi="Times New Roman"/>
-          <w:bCs/>
-          <w:sz w:val="22"/>
-          <w:szCs w:val="22"/>
-        </w:rPr>
-        <w:t>@</w:t>
-      </w:r>
-      <w:proofErr w:type="spellStart"/>
-      <w:r>
-        <w:rPr>
-          <w:rFonts w:ascii="Times New Roman" w:hAnsi="Times New Roman"/>
-          <w:bCs/>
-          <w:sz w:val="22"/>
-          <w:szCs w:val="22"/>
-          <w:lang w:val="en-US"/>
-        </w:rPr>
-        <w:t>pidstava</w:t>
-      </w:r>
-      <w:proofErr w:type="spellEnd"/>
-      <w:r>
-        <w:rPr>
-          <w:rFonts w:ascii="Times New Roman" w:hAnsi="Times New Roman"/>
-          <w:bCs/>
-          <w:sz w:val="22"/>
-          <w:szCs w:val="22"/>
-        </w:rPr>
-        <w:t>_</w:t>
-      </w:r>
-      <w:r>
-        <w:rPr>
-          <w:rFonts w:ascii="Times New Roman" w:hAnsi="Times New Roman"/>
-          <w:bCs/>
-          <w:sz w:val="22"/>
-          <w:szCs w:val="22"/>
-          <w:lang w:val="en-US"/>
-        </w:rPr>
-        <w:t>fop</w:t>
-      </w:r>
-      <w:r>
-        <w:rPr>
-          <w:rFonts w:ascii="Times New Roman" w:hAnsi="Times New Roman"/>
-          <w:bCs/>
-          <w:sz w:val="22"/>
-          <w:szCs w:val="22"/>
-          <w:lang w:val="uk-UA"/>
-        </w:rPr>
-        <w:t xml:space="preserve"> іменований надалі </w:t>
-      </w:r>
-      <w:r>
-        <w:rPr>
-          <w:rFonts w:ascii="Times New Roman" w:hAnsi="Times New Roman"/>
-          <w:b/>
-          <w:bCs/>
-          <w:sz w:val="22"/>
-          <w:szCs w:val="22"/>
-          <w:lang w:val="uk-UA"/>
-        </w:rPr>
-        <w:t>Замовник</w:t>
-      </w:r>
-      <w:r>
-        <w:rPr>
-          <w:rFonts w:ascii="Times New Roman" w:hAnsi="Times New Roman"/>
-          <w:bCs/>
-          <w:sz w:val="22"/>
-          <w:szCs w:val="22"/>
-          <w:lang w:val="uk-UA"/>
-        </w:rPr>
-        <w:t xml:space="preserve"> </w:t>
-      </w:r>
-      <w:r>
-        <w:rPr>
-          <w:rFonts w:ascii="Times New Roman" w:hAnsi="Times New Roman"/>
-          <w:bCs/>
-          <w:sz w:val="22"/>
-          <w:szCs w:val="22"/>
-          <w:lang w:val="uk-UA"/>
-        </w:rPr>
-        <w:t>з одного боку, та</w:t>
+        <w:t xml:space="preserve"> з одного боку, та</w:t>
       </w:r>
     </w:p>
     <w:p>
       <w:pPr>
-        <w:pStyle w:val="BodyText"/>
+        <w:pStyle w:val="TextBody"/>
         <w:shd w:val="clear" w:color="auto" w:fill="auto"/>
-        <w:spacing w:before="0" w:line="240" w:lineRule="auto"/>
-        <w:ind w:left="40" w:right="60"/>
+        <w:spacing w:lineRule="auto" w:line="240" w:before="0" w:after="0"/>
+        <w:ind w:left="40" w:right="60" w:hanging="0"/>
         <w:rPr>
           <w:rFonts w:ascii="Times New Roman" w:hAnsi="Times New Roman"/>
           <w:bCs/>
@@ -498,7 +483,6 @@
         </w:rPr>
         <w:t>@</w:t>
       </w:r>
-      <w:proofErr w:type="spellStart"/>
       <w:r>
         <w:rPr>
           <w:rFonts w:ascii="Times New Roman" w:hAnsi="Times New Roman"/>
@@ -509,7 +493,6 @@
         </w:rPr>
         <w:t>ri</w:t>
       </w:r>
-      <w:proofErr w:type="spellEnd"/>
       <w:r>
         <w:rPr>
           <w:rFonts w:ascii="Times New Roman" w:hAnsi="Times New Roman"/>
@@ -549,7 +532,7 @@
           <w:szCs w:val="22"/>
           <w:lang w:val="uk-UA"/>
         </w:rPr>
-        <w:t xml:space="preserve">(РНОКПП </w:t>
+        <w:t>(РНОКПП @</w:t>
       </w:r>
       <w:r>
         <w:rPr>
@@ -557,9 +540,9 @@
           <w:bCs/>
           <w:sz w:val="22"/>
           <w:szCs w:val="22"/>
-          <w:lang w:val="uk-UA"/>
-        </w:rPr>
-        <w:t>@</w:t>
+          <w:lang w:val="en-US"/>
+        </w:rPr>
+        <w:t>inn</w:t>
       </w:r>
       <w:r>
         <w:rPr>
@@ -567,9 +550,19 @@
           <w:bCs/>
           <w:sz w:val="22"/>
           <w:szCs w:val="22"/>
+          <w:lang w:val="uk-UA"/>
+        </w:rPr>
+        <w:t>_</w:t>
+      </w:r>
+      <w:r>
+        <w:rPr>
+          <w:rFonts w:ascii="Times New Roman" w:hAnsi="Times New Roman"/>
+          <w:bCs/>
+          <w:sz w:val="22"/>
+          <w:szCs w:val="22"/>
           <w:lang w:val="en-US"/>
         </w:rPr>
-        <w:t>inn</w:t>
+        <w:t>ri</w:t>
       </w:r>
       <w:r>
         <w:rPr>
@@ -579,39 +572,7 @@
           <w:szCs w:val="22"/>
           <w:lang w:val="uk-UA"/>
         </w:rPr>
-        <w:t>_</w:t>
-      </w:r>
-      <w:proofErr w:type="spellStart"/>
-      <w:r>
-        <w:rPr>
-          <w:rFonts w:ascii="Times New Roman" w:hAnsi="Times New Roman"/>
-          <w:bCs/>
-          <w:sz w:val="22"/>
-          <w:szCs w:val="22"/>
-          <w:lang w:val="en-US"/>
-        </w:rPr>
-        <w:t>ri</w:t>
-      </w:r>
-      <w:proofErr w:type="spellEnd"/>
-      <w:r>
-        <w:rPr>
-          <w:rFonts w:ascii="Times New Roman" w:hAnsi="Times New Roman"/>
-          <w:bCs/>
-          <w:sz w:val="22"/>
-          <w:szCs w:val="22"/>
-          <w:lang w:val="uk-UA"/>
-        </w:rPr>
-        <w:t>)</w:t>
-      </w:r>
-      <w:r>
-        <w:rPr>
-          <w:rFonts w:ascii="Times New Roman" w:hAnsi="Times New Roman"/>
-          <w:bCs/>
-          <w:sz w:val="22"/>
-          <w:szCs w:val="22"/>
-          <w:lang w:val="uk-UA"/>
-        </w:rPr>
-        <w:t xml:space="preserve">, іменований надалі </w:t>
+        <w:t xml:space="preserve">), іменований надалі </w:t>
       </w:r>
       <w:r>
         <w:rPr>
@@ -643,7 +604,6 @@
         </w:rPr>
         <w:t>@</w:t>
       </w:r>
-      <w:proofErr w:type="spellStart"/>
       <w:r>
         <w:rPr>
           <w:rFonts w:ascii="Times New Roman" w:hAnsi="Times New Roman"/>
@@ -654,7 +614,6 @@
         </w:rPr>
         <w:t>pidstava</w:t>
       </w:r>
-      <w:proofErr w:type="spellEnd"/>
       <w:r>
         <w:rPr>
           <w:rFonts w:ascii="Times New Roman" w:hAnsi="Times New Roman"/>
@@ -664,7 +623,6 @@
         </w:rPr>
         <w:t>_</w:t>
       </w:r>
-      <w:proofErr w:type="spellStart"/>
       <w:r>
         <w:rPr>
           <w:rFonts w:ascii="Times New Roman" w:hAnsi="Times New Roman"/>
@@ -675,7 +633,6 @@
         </w:rPr>
         <w:t>ri</w:t>
       </w:r>
-      <w:proofErr w:type="spellEnd"/>
       <w:r>
         <w:rPr>
           <w:rFonts w:ascii="Times New Roman" w:hAnsi="Times New Roman"/>
@@ -689,6 +646,7 @@
     </w:p>
     <w:p>
       <w:pPr>
+        <w:pStyle w:val="Normal"/>
         <w:ind w:firstLine="720"/>
         <w:jc w:val="both"/>
         <w:rPr>
@@ -702,47 +660,28 @@
       </w:pPr>
       <w:r>
         <w:rPr>
-          <w:rFonts w:ascii="Times New Roman" w:hAnsi="Times New Roman" w:cs="Times New Roman"/>
-          <w:bCs/>
-          <w:sz w:val="22"/>
-          <w:szCs w:val="22"/>
-        </w:rPr>
-        <w:t>з інш</w:t>
-      </w:r>
-      <w:r>
-        <w:rPr>
-          <w:rFonts w:ascii="Times New Roman" w:hAnsi="Times New Roman" w:cs="Times New Roman"/>
-          <w:bCs/>
-          <w:sz w:val="22"/>
-          <w:szCs w:val="22"/>
-        </w:rPr>
-        <w:t>ого боку,</w:t>
-      </w:r>
-      <w:r>
-        <w:rPr>
-          <w:rFonts w:ascii="Times New Roman" w:hAnsi="Times New Roman" w:cs="Times New Roman"/>
+          <w:rFonts w:cs="Times New Roman" w:ascii="Times New Roman" w:hAnsi="Times New Roman"/>
+          <w:bCs/>
+          <w:sz w:val="22"/>
+          <w:szCs w:val="22"/>
+        </w:rPr>
+        <w:t>з іншого боку,</w:t>
+      </w:r>
+      <w:r>
+        <w:rPr>
+          <w:rFonts w:cs="Times New Roman" w:ascii="Times New Roman" w:hAnsi="Times New Roman"/>
           <w:bCs/>
           <w:color w:val="000000"/>
           <w:sz w:val="22"/>
           <w:szCs w:val="22"/>
           <w:lang w:val="uk-UA"/>
         </w:rPr>
-        <w:t xml:space="preserve"> а разом іменовані Сторони, </w:t>
-      </w:r>
-      <w:r>
-        <w:rPr>
-          <w:rFonts w:ascii="Times New Roman" w:hAnsi="Times New Roman" w:cs="Times New Roman"/>
-          <w:bCs/>
-          <w:color w:val="000000"/>
-          <w:sz w:val="22"/>
-          <w:szCs w:val="22"/>
-          <w:lang w:val="uk-UA"/>
-        </w:rPr>
-        <w:t xml:space="preserve">склали цей Акт прийому передачі послуг про те, що </w:t>
+        <w:t xml:space="preserve"> а разом іменовані Сторони, склали цей Акт прийому передачі послуг про те, що </w:t>
       </w:r>
     </w:p>
     <w:p>
       <w:pPr>
+        <w:pStyle w:val="Normal"/>
         <w:jc w:val="both"/>
         <w:rPr>
           <w:rFonts w:ascii="Times New Roman" w:hAnsi="Times New Roman" w:cs="Times New Roman"/>
@@ -755,7 +694,7 @@
       </w:pPr>
       <w:r>
         <w:rPr>
-          <w:rFonts w:ascii="Times New Roman" w:hAnsi="Times New Roman" w:cs="Times New Roman"/>
+          <w:rFonts w:cs="Times New Roman" w:ascii="Times New Roman" w:hAnsi="Times New Roman"/>
           <w:bCs/>
           <w:color w:val="000000"/>
           <w:sz w:val="22"/>
@@ -773,7 +712,6 @@
         </w:rPr>
         <w:t>@</w:t>
       </w:r>
-      <w:proofErr w:type="spellStart"/>
       <w:r>
         <w:rPr>
           <w:bCs/>
@@ -783,7 +721,6 @@
         </w:rPr>
         <w:t>agr</w:t>
       </w:r>
-      <w:proofErr w:type="spellEnd"/>
       <w:r>
         <w:rPr>
           <w:bCs/>
@@ -804,7 +741,7 @@
       </w:r>
       <w:r>
         <w:rPr>
-          <w:rFonts w:ascii="Times New Roman" w:hAnsi="Times New Roman" w:cs="Times New Roman"/>
+          <w:rFonts w:cs="Times New Roman" w:ascii="Times New Roman" w:hAnsi="Times New Roman"/>
           <w:bCs/>
           <w:color w:val="000000"/>
           <w:sz w:val="22"/>
@@ -815,7 +752,7 @@
       </w:r>
       <w:r>
         <w:rPr>
-          <w:rFonts w:ascii="Times New Roman" w:hAnsi="Times New Roman" w:cs="Times New Roman"/>
+          <w:rFonts w:cs="Times New Roman" w:ascii="Times New Roman" w:hAnsi="Times New Roman"/>
           <w:bCs/>
           <w:color w:val="000000"/>
           <w:sz w:val="22"/>
@@ -825,7 +762,7 @@
       </w:r>
       <w:r>
         <w:rPr>
-          <w:rFonts w:ascii="Times New Roman" w:hAnsi="Times New Roman" w:cs="Times New Roman"/>
+          <w:rFonts w:cs="Times New Roman" w:ascii="Times New Roman" w:hAnsi="Times New Roman"/>
           <w:bCs/>
           <w:color w:val="000000"/>
           <w:sz w:val="22"/>
@@ -836,7 +773,7 @@
       </w:r>
       <w:r>
         <w:rPr>
-          <w:rFonts w:ascii="Times New Roman" w:hAnsi="Times New Roman" w:cs="Times New Roman"/>
+          <w:rFonts w:cs="Times New Roman" w:ascii="Times New Roman" w:hAnsi="Times New Roman"/>
           <w:bCs/>
           <w:color w:val="000000"/>
           <w:sz w:val="22"/>
@@ -851,7 +788,6 @@
         </w:rPr>
         <w:t>@</w:t>
       </w:r>
-      <w:proofErr w:type="spellStart"/>
       <w:r>
         <w:rPr>
           <w:sz w:val="22"/>
@@ -860,7 +796,6 @@
         </w:rPr>
         <w:t>agr</w:t>
       </w:r>
-      <w:proofErr w:type="spellEnd"/>
       <w:r>
         <w:rPr>
           <w:sz w:val="22"/>
@@ -878,7 +813,7 @@
       </w:r>
       <w:r>
         <w:rPr>
-          <w:rFonts w:ascii="Times New Roman" w:hAnsi="Times New Roman" w:cs="Times New Roman"/>
+          <w:rFonts w:cs="Times New Roman" w:ascii="Times New Roman" w:hAnsi="Times New Roman"/>
           <w:bCs/>
           <w:color w:val="000000"/>
           <w:sz w:val="22"/>
@@ -890,6 +825,7 @@
     </w:p>
     <w:p>
       <w:pPr>
+        <w:pStyle w:val="Normal"/>
         <w:jc w:val="both"/>
         <w:rPr>
           <w:rFonts w:ascii="Times New Roman" w:hAnsi="Times New Roman" w:cs="Times New Roman"/>
@@ -900,9 +836,20 @@
           <w:lang w:val="uk-UA"/>
         </w:rPr>
       </w:pPr>
+      <w:r>
+        <w:rPr>
+          <w:rFonts w:cs="Times New Roman" w:ascii="Times New Roman" w:hAnsi="Times New Roman"/>
+          <w:bCs/>
+          <w:color w:val="000000"/>
+          <w:sz w:val="22"/>
+          <w:szCs w:val="22"/>
+          <w:lang w:val="uk-UA"/>
+        </w:rPr>
+      </w:r>
     </w:p>
     <w:p>
       <w:pPr>
+        <w:pStyle w:val="Normal"/>
         <w:jc w:val="both"/>
         <w:rPr>
           <w:rFonts w:ascii="Times New Roman" w:hAnsi="Times New Roman" w:cs="Times New Roman"/>
@@ -915,7 +862,7 @@
       </w:pPr>
       <w:r>
         <w:rPr>
-          <w:rFonts w:ascii="Times New Roman" w:hAnsi="Times New Roman" w:cs="Times New Roman"/>
+          <w:rFonts w:cs="Times New Roman" w:ascii="Times New Roman" w:hAnsi="Times New Roman"/>
           <w:bCs/>
           <w:color w:val="000000"/>
           <w:sz w:val="22"/>
@@ -933,7 +880,7 @@
       </w:r>
       <w:r>
         <w:rPr>
-          <w:rFonts w:ascii="Times New Roman" w:hAnsi="Times New Roman" w:cs="Times New Roman"/>
+          <w:rFonts w:cs="Times New Roman" w:ascii="Times New Roman" w:hAnsi="Times New Roman"/>
           <w:bCs/>
           <w:color w:val="000000"/>
           <w:sz w:val="22"/>
@@ -951,7 +898,7 @@
       </w:r>
       <w:r>
         <w:rPr>
-          <w:rFonts w:ascii="Times New Roman" w:hAnsi="Times New Roman" w:cs="Times New Roman"/>
+          <w:rFonts w:cs="Times New Roman" w:ascii="Times New Roman" w:hAnsi="Times New Roman"/>
           <w:bCs/>
           <w:color w:val="000000"/>
           <w:sz w:val="22"/>
@@ -981,7 +928,6 @@
         </w:rPr>
         <w:t>_</w:t>
       </w:r>
-      <w:proofErr w:type="spellStart"/>
       <w:r>
         <w:rPr>
           <w:sz w:val="22"/>
@@ -990,7 +936,6 @@
         </w:rPr>
         <w:t>ukr</w:t>
       </w:r>
-      <w:proofErr w:type="spellEnd"/>
       <w:r>
         <w:rPr>
           <w:sz w:val="22"/>
@@ -1008,7 +953,7 @@
       </w:r>
       <w:r>
         <w:rPr>
-          <w:rFonts w:ascii="Times New Roman" w:hAnsi="Times New Roman" w:cs="Times New Roman"/>
+          <w:rFonts w:cs="Times New Roman" w:ascii="Times New Roman" w:hAnsi="Times New Roman"/>
           <w:bCs/>
           <w:color w:val="000000"/>
           <w:sz w:val="22"/>
@@ -1033,7 +978,7 @@
       </w:r>
       <w:r>
         <w:rPr>
-          <w:rFonts w:ascii="Times New Roman" w:hAnsi="Times New Roman" w:cs="Times New Roman"/>
+          <w:rFonts w:cs="Times New Roman" w:ascii="Times New Roman" w:hAnsi="Times New Roman"/>
           <w:bCs/>
           <w:color w:val="000000"/>
           <w:sz w:val="22"/>
@@ -1122,108 +1067,82 @@
           <w:sz w:val="22"/>
           <w:szCs w:val="22"/>
         </w:rPr>
-        <w:t>»</w:t>
-      </w:r>
-      <w:r>
-        <w:rPr>
-          <w:sz w:val="22"/>
-          <w:szCs w:val="22"/>
+        <w:t>» @</w:t>
+      </w:r>
+      <w:r>
+        <w:rPr>
+          <w:sz w:val="22"/>
+          <w:szCs w:val="22"/>
+          <w:lang w:val="en-US"/>
+        </w:rPr>
+        <w:t>month</w:t>
+      </w:r>
+      <w:r>
+        <w:rPr>
+          <w:sz w:val="22"/>
+          <w:szCs w:val="22"/>
+        </w:rPr>
+        <w:t>_</w:t>
+      </w:r>
+      <w:r>
+        <w:rPr>
+          <w:sz w:val="22"/>
+          <w:szCs w:val="22"/>
+          <w:lang w:val="en-US"/>
+        </w:rPr>
+        <w:t>ukr</w:t>
+      </w:r>
+      <w:r>
+        <w:rPr>
+          <w:sz w:val="22"/>
+          <w:szCs w:val="22"/>
+        </w:rPr>
+        <w:t>_</w:t>
+      </w:r>
+      <w:r>
+        <w:rPr>
+          <w:sz w:val="22"/>
+          <w:szCs w:val="22"/>
+          <w:lang w:val="en-US"/>
+        </w:rPr>
+        <w:t>name</w:t>
+      </w:r>
+      <w:r>
+        <w:rPr>
+          <w:rFonts w:cs="Times New Roman" w:ascii="Times New Roman" w:hAnsi="Times New Roman"/>
+          <w:bCs/>
+          <w:color w:val="000000"/>
+          <w:sz w:val="22"/>
+          <w:szCs w:val="22"/>
+          <w:lang w:val="uk-UA"/>
         </w:rPr>
         <w:t xml:space="preserve"> </w:t>
       </w:r>
       <w:r>
         <w:rPr>
-          <w:sz w:val="22"/>
-          <w:szCs w:val="22"/>
-        </w:rPr>
-        <w:t>@</w:t>
-      </w:r>
-      <w:r>
-        <w:rPr>
-          <w:sz w:val="22"/>
-          <w:szCs w:val="22"/>
-          <w:lang w:val="en-US"/>
-        </w:rPr>
-        <w:t>month</w:t>
-      </w:r>
-      <w:r>
-        <w:rPr>
-          <w:sz w:val="22"/>
-          <w:szCs w:val="22"/>
-        </w:rPr>
-        <w:t>_</w:t>
-      </w:r>
-      <w:proofErr w:type="spellStart"/>
-      <w:r>
-        <w:rPr>
-          <w:sz w:val="22"/>
-          <w:szCs w:val="22"/>
-          <w:lang w:val="en-US"/>
-        </w:rPr>
-        <w:t>ukr</w:t>
-      </w:r>
-      <w:proofErr w:type="spellEnd"/>
-      <w:r>
-        <w:rPr>
-          <w:sz w:val="22"/>
-          <w:szCs w:val="22"/>
-        </w:rPr>
-        <w:t>_</w:t>
-      </w:r>
-      <w:r>
-        <w:rPr>
-          <w:sz w:val="22"/>
-          <w:szCs w:val="22"/>
-          <w:lang w:val="en-US"/>
-        </w:rPr>
-        <w:t>name</w:t>
-      </w:r>
-      <w:r>
-        <w:rPr>
-          <w:rFonts w:ascii="Times New Roman" w:hAnsi="Times New Roman" w:cs="Times New Roman"/>
+          <w:rFonts w:cs="Times New Roman" w:ascii="Times New Roman" w:hAnsi="Times New Roman"/>
           <w:bCs/>
           <w:color w:val="000000"/>
           <w:sz w:val="22"/>
           <w:szCs w:val="22"/>
-          <w:lang w:val="uk-UA"/>
         </w:rPr>
         <w:t xml:space="preserve"> </w:t>
       </w:r>
       <w:r>
         <w:rPr>
-          <w:rFonts w:ascii="Times New Roman" w:hAnsi="Times New Roman" w:cs="Times New Roman"/>
+          <w:rFonts w:cs="Times New Roman" w:ascii="Times New Roman" w:hAnsi="Times New Roman"/>
           <w:bCs/>
           <w:color w:val="000000"/>
           <w:sz w:val="22"/>
           <w:szCs w:val="22"/>
-        </w:rPr>
-        <w:t xml:space="preserve"> </w:t>
-      </w:r>
-      <w:r>
-        <w:rPr>
-          <w:rFonts w:ascii="Times New Roman" w:hAnsi="Times New Roman" w:cs="Times New Roman"/>
-          <w:bCs/>
-          <w:color w:val="000000"/>
-          <w:sz w:val="22"/>
-          <w:szCs w:val="22"/>
-          <w:lang w:val="uk-UA"/>
-        </w:rPr>
-        <w:t>2024 р.</w:t>
-      </w:r>
-      <w:r>
-        <w:rPr>
-          <w:rFonts w:ascii="Times New Roman" w:hAnsi="Times New Roman" w:cs="Times New Roman"/>
-          <w:bCs/>
-          <w:color w:val="000000"/>
-          <w:sz w:val="22"/>
-          <w:szCs w:val="22"/>
-          <w:lang w:val="uk-UA"/>
-        </w:rPr>
-        <w:t xml:space="preserve"> були надані наступні послуги :</w:t>
+          <w:lang w:val="uk-UA"/>
+        </w:rPr>
+        <w:t>2024 р. були надані наступні послуги :</w:t>
       </w:r>
     </w:p>
     <w:p>
       <w:pPr>
+        <w:pStyle w:val="Normal"/>
         <w:jc w:val="both"/>
         <w:rPr>
           <w:rFonts w:ascii="Times New Roman" w:hAnsi="Times New Roman" w:cs="Times New Roman"/>
@@ -1234,28 +1153,52 @@
           <w:lang w:val="uk-UA"/>
         </w:rPr>
       </w:pPr>
+      <w:r>
+        <w:rPr>
+          <w:rFonts w:cs="Times New Roman" w:ascii="Times New Roman" w:hAnsi="Times New Roman"/>
+          <w:bCs/>
+          <w:color w:val="000000"/>
+          <w:sz w:val="22"/>
+          <w:szCs w:val="22"/>
+          <w:lang w:val="uk-UA"/>
+        </w:rPr>
+      </w:r>
     </w:p>
     <w:tbl>
       <w:tblPr>
         <w:tblStyle w:val="TableGrid"/>
-        <w:tblW w:w="0" w:type="auto"/>
-        <w:tblLook w:val="04A0" w:firstRow="1" w:lastRow="0" w:firstColumn="1" w:lastColumn="0" w:noHBand="0" w:noVBand="1"/>
+        <w:tblW w:w="9679" w:type="dxa"/>
+        <w:jc w:val="left"/>
+        <w:tblInd w:w="0" w:type="dxa"/>
+        <w:tblLayout w:type="fixed"/>
+        <w:tblCellMar>
+          <w:top w:w="0" w:type="dxa"/>
+          <w:left w:w="108" w:type="dxa"/>
+          <w:bottom w:w="0" w:type="dxa"/>
+          <w:right w:w="108" w:type="dxa"/>
+        </w:tblCellMar>
+        <w:tblLook w:val="04a0" w:noHBand="0" w:noVBand="1" w:firstColumn="1" w:lastRow="0" w:lastColumn="0" w:firstRow="1"/>
       </w:tblPr>
       <w:tblGrid>
-        <w:gridCol w:w="519"/>
+        <w:gridCol w:w="518"/>
         <w:gridCol w:w="3131"/>
         <w:gridCol w:w="1208"/>
-        <w:gridCol w:w="1611"/>
+        <w:gridCol w:w="1612"/>
         <w:gridCol w:w="1491"/>
-        <w:gridCol w:w="1719"/>
+        <w:gridCol w:w="1718"/>
       </w:tblGrid>
       <w:tr>
+        <w:trPr/>
         <w:tc>
           <w:tcPr>
-            <w:tcW w:w="519" w:type="dxa"/>
+            <w:tcW w:w="518" w:type="dxa"/>
+            <w:tcBorders/>
           </w:tcPr>
           <w:p>
             <w:pPr>
+              <w:pStyle w:val="Normal"/>
+              <w:widowControl w:val="false"/>
+              <w:spacing w:before="0" w:after="0"/>
               <w:jc w:val="both"/>
               <w:rPr>
                 <w:rFonts w:ascii="Times New Roman" w:hAnsi="Times New Roman" w:cs="Times New Roman"/>
@@ -1268,12 +1211,13 @@
             </w:pPr>
             <w:r>
               <w:rPr>
-                <w:rFonts w:ascii="Times New Roman" w:hAnsi="Times New Roman" w:cs="Times New Roman"/>
+                <w:rFonts w:cs="Times New Roman" w:ascii="Times New Roman" w:hAnsi="Times New Roman"/>
                 <w:bCs/>
                 <w:color w:val="000000"/>
-                <w:sz w:val="22"/>
-                <w:szCs w:val="22"/>
-                <w:lang w:val="uk-UA"/>
+                <w:kern w:val="0"/>
+                <w:sz w:val="22"/>
+                <w:szCs w:val="22"/>
+                <w:lang w:val="uk-UA" w:bidi="ar-SA"/>
               </w:rPr>
               <w:t>№</w:t>
             </w:r>
@@ -1282,9 +1226,13 @@
         <w:tc>
           <w:tcPr>
             <w:tcW w:w="3131" w:type="dxa"/>
+            <w:tcBorders/>
           </w:tcPr>
           <w:p>
             <w:pPr>
+              <w:pStyle w:val="Normal"/>
+              <w:widowControl w:val="false"/>
+              <w:spacing w:before="0" w:after="0"/>
               <w:jc w:val="both"/>
               <w:rPr>
                 <w:rFonts w:ascii="Times New Roman" w:hAnsi="Times New Roman" w:cs="Times New Roman"/>
@@ -1297,12 +1245,13 @@
             </w:pPr>
             <w:r>
               <w:rPr>
-                <w:rFonts w:ascii="Times New Roman" w:hAnsi="Times New Roman" w:cs="Times New Roman"/>
+                <w:rFonts w:cs="Times New Roman" w:ascii="Times New Roman" w:hAnsi="Times New Roman"/>
                 <w:bCs/>
                 <w:color w:val="000000"/>
-                <w:sz w:val="22"/>
-                <w:szCs w:val="22"/>
-                <w:lang w:val="uk-UA"/>
+                <w:kern w:val="0"/>
+                <w:sz w:val="22"/>
+                <w:szCs w:val="22"/>
+                <w:lang w:val="uk-UA" w:bidi="ar-SA"/>
               </w:rPr>
               <w:t>Найменування послуги</w:t>
             </w:r>
@@ -1311,9 +1260,13 @@
         <w:tc>
           <w:tcPr>
             <w:tcW w:w="1208" w:type="dxa"/>
+            <w:tcBorders/>
           </w:tcPr>
           <w:p>
             <w:pPr>
+              <w:pStyle w:val="Normal"/>
+              <w:widowControl w:val="false"/>
+              <w:spacing w:before="0" w:after="0"/>
               <w:jc w:val="center"/>
               <w:rPr>
                 <w:rFonts w:ascii="Times New Roman" w:hAnsi="Times New Roman" w:cs="Times New Roman"/>
@@ -1326,18 +1279,22 @@
             </w:pPr>
             <w:r>
               <w:rPr>
-                <w:rFonts w:ascii="Times New Roman" w:hAnsi="Times New Roman" w:cs="Times New Roman"/>
+                <w:rFonts w:cs="Times New Roman" w:ascii="Times New Roman" w:hAnsi="Times New Roman"/>
                 <w:bCs/>
                 <w:color w:val="000000"/>
-                <w:sz w:val="22"/>
-                <w:szCs w:val="22"/>
-                <w:lang w:val="uk-UA"/>
+                <w:kern w:val="0"/>
+                <w:sz w:val="22"/>
+                <w:szCs w:val="22"/>
+                <w:lang w:val="uk-UA" w:bidi="ar-SA"/>
               </w:rPr>
               <w:t>Одиниця</w:t>
             </w:r>
           </w:p>
           <w:p>
             <w:pPr>
+              <w:pStyle w:val="Normal"/>
+              <w:widowControl w:val="false"/>
+              <w:spacing w:before="0" w:after="0"/>
               <w:jc w:val="center"/>
               <w:rPr>
                 <w:rFonts w:ascii="Times New Roman" w:hAnsi="Times New Roman" w:cs="Times New Roman"/>
@@ -1350,18 +1307,22 @@
             </w:pPr>
             <w:r>
               <w:rPr>
-                <w:rFonts w:ascii="Times New Roman" w:hAnsi="Times New Roman" w:cs="Times New Roman"/>
+                <w:rFonts w:cs="Times New Roman" w:ascii="Times New Roman" w:hAnsi="Times New Roman"/>
                 <w:bCs/>
                 <w:color w:val="000000"/>
-                <w:sz w:val="22"/>
-                <w:szCs w:val="22"/>
-                <w:lang w:val="uk-UA"/>
+                <w:kern w:val="0"/>
+                <w:sz w:val="22"/>
+                <w:szCs w:val="22"/>
+                <w:lang w:val="uk-UA" w:bidi="ar-SA"/>
               </w:rPr>
               <w:t>Виміру</w:t>
             </w:r>
           </w:p>
           <w:p>
             <w:pPr>
+              <w:pStyle w:val="Normal"/>
+              <w:widowControl w:val="false"/>
+              <w:spacing w:before="0" w:after="0"/>
               <w:jc w:val="center"/>
               <w:rPr>
                 <w:rFonts w:ascii="Times New Roman" w:hAnsi="Times New Roman" w:cs="Times New Roman"/>
@@ -1372,14 +1333,29 @@
                 <w:lang w:val="uk-UA"/>
               </w:rPr>
             </w:pPr>
+            <w:r>
+              <w:rPr>
+                <w:rFonts w:cs="Times New Roman" w:ascii="Times New Roman" w:hAnsi="Times New Roman"/>
+                <w:bCs/>
+                <w:color w:val="000000"/>
+                <w:kern w:val="0"/>
+                <w:sz w:val="22"/>
+                <w:szCs w:val="22"/>
+                <w:lang w:val="uk-UA" w:bidi="ar-SA"/>
+              </w:rPr>
+            </w:r>
           </w:p>
         </w:tc>
         <w:tc>
           <w:tcPr>
-            <w:tcW w:w="1611" w:type="dxa"/>
+            <w:tcW w:w="1612" w:type="dxa"/>
+            <w:tcBorders/>
           </w:tcPr>
           <w:p>
             <w:pPr>
+              <w:pStyle w:val="Normal"/>
+              <w:widowControl w:val="false"/>
+              <w:spacing w:before="0" w:after="0"/>
               <w:jc w:val="center"/>
               <w:rPr>
                 <w:rFonts w:ascii="Times New Roman" w:hAnsi="Times New Roman" w:cs="Times New Roman"/>
@@ -1392,18 +1368,22 @@
             </w:pPr>
             <w:r>
               <w:rPr>
-                <w:rFonts w:ascii="Times New Roman" w:hAnsi="Times New Roman" w:cs="Times New Roman"/>
+                <w:rFonts w:cs="Times New Roman" w:ascii="Times New Roman" w:hAnsi="Times New Roman"/>
                 <w:bCs/>
                 <w:color w:val="000000"/>
-                <w:sz w:val="22"/>
-                <w:szCs w:val="22"/>
-                <w:lang w:val="uk-UA"/>
+                <w:kern w:val="0"/>
+                <w:sz w:val="22"/>
+                <w:szCs w:val="22"/>
+                <w:lang w:val="uk-UA" w:bidi="ar-SA"/>
               </w:rPr>
               <w:t>Кількість</w:t>
             </w:r>
           </w:p>
           <w:p>
             <w:pPr>
+              <w:pStyle w:val="Normal"/>
+              <w:widowControl w:val="false"/>
+              <w:spacing w:before="0" w:after="0"/>
               <w:jc w:val="center"/>
               <w:rPr>
                 <w:rFonts w:ascii="Times New Roman" w:hAnsi="Times New Roman" w:cs="Times New Roman"/>
@@ -1416,12 +1396,13 @@
             </w:pPr>
             <w:r>
               <w:rPr>
-                <w:rFonts w:ascii="Times New Roman" w:hAnsi="Times New Roman" w:cs="Times New Roman"/>
+                <w:rFonts w:cs="Times New Roman" w:ascii="Times New Roman" w:hAnsi="Times New Roman"/>
                 <w:bCs/>
                 <w:color w:val="000000"/>
-                <w:sz w:val="22"/>
-                <w:szCs w:val="22"/>
-                <w:lang w:val="uk-UA"/>
+                <w:kern w:val="0"/>
+                <w:sz w:val="22"/>
+                <w:szCs w:val="22"/>
+                <w:lang w:val="uk-UA" w:bidi="ar-SA"/>
               </w:rPr>
               <w:t>годин</w:t>
             </w:r>
@@ -1430,9 +1411,13 @@
         <w:tc>
           <w:tcPr>
             <w:tcW w:w="1491" w:type="dxa"/>
+            <w:tcBorders/>
           </w:tcPr>
           <w:p>
             <w:pPr>
+              <w:pStyle w:val="Normal"/>
+              <w:widowControl w:val="false"/>
+              <w:spacing w:before="0" w:after="0"/>
               <w:jc w:val="center"/>
               <w:rPr>
                 <w:rFonts w:ascii="Times New Roman" w:hAnsi="Times New Roman" w:cs="Times New Roman"/>
@@ -1445,18 +1430,22 @@
             </w:pPr>
             <w:r>
               <w:rPr>
-                <w:rFonts w:ascii="Times New Roman" w:hAnsi="Times New Roman" w:cs="Times New Roman"/>
+                <w:rFonts w:cs="Times New Roman" w:ascii="Times New Roman" w:hAnsi="Times New Roman"/>
                 <w:bCs/>
                 <w:color w:val="000000"/>
-                <w:sz w:val="22"/>
-                <w:szCs w:val="22"/>
-                <w:lang w:val="uk-UA"/>
+                <w:kern w:val="0"/>
+                <w:sz w:val="22"/>
+                <w:szCs w:val="22"/>
+                <w:lang w:val="uk-UA" w:bidi="ar-SA"/>
               </w:rPr>
               <w:t xml:space="preserve">Ціна </w:t>
             </w:r>
           </w:p>
           <w:p>
             <w:pPr>
+              <w:pStyle w:val="Normal"/>
+              <w:widowControl w:val="false"/>
+              <w:spacing w:before="0" w:after="0"/>
               <w:jc w:val="center"/>
               <w:rPr>
                 <w:rFonts w:ascii="Times New Roman" w:hAnsi="Times New Roman" w:cs="Times New Roman"/>
@@ -1469,18 +1458,22 @@
             </w:pPr>
             <w:r>
               <w:rPr>
-                <w:rFonts w:ascii="Times New Roman" w:hAnsi="Times New Roman" w:cs="Times New Roman"/>
+                <w:rFonts w:cs="Times New Roman" w:ascii="Times New Roman" w:hAnsi="Times New Roman"/>
                 <w:bCs/>
                 <w:color w:val="000000"/>
-                <w:sz w:val="22"/>
-                <w:szCs w:val="22"/>
-                <w:lang w:val="uk-UA"/>
+                <w:kern w:val="0"/>
+                <w:sz w:val="22"/>
+                <w:szCs w:val="22"/>
+                <w:lang w:val="uk-UA" w:bidi="ar-SA"/>
               </w:rPr>
               <w:t>за годину</w:t>
             </w:r>
           </w:p>
           <w:p>
             <w:pPr>
+              <w:pStyle w:val="Normal"/>
+              <w:widowControl w:val="false"/>
+              <w:spacing w:before="0" w:after="0"/>
               <w:jc w:val="center"/>
               <w:rPr>
                 <w:rFonts w:ascii="Times New Roman" w:hAnsi="Times New Roman" w:cs="Times New Roman"/>
@@ -1493,12 +1486,13 @@
             </w:pPr>
             <w:r>
               <w:rPr>
-                <w:rFonts w:ascii="Times New Roman" w:hAnsi="Times New Roman" w:cs="Times New Roman"/>
+                <w:rFonts w:cs="Times New Roman" w:ascii="Times New Roman" w:hAnsi="Times New Roman"/>
                 <w:bCs/>
                 <w:color w:val="000000"/>
-                <w:sz w:val="22"/>
-                <w:szCs w:val="22"/>
-                <w:lang w:val="uk-UA"/>
+                <w:kern w:val="0"/>
+                <w:sz w:val="22"/>
+                <w:szCs w:val="22"/>
+                <w:lang w:val="uk-UA" w:bidi="ar-SA"/>
               </w:rPr>
               <w:t>(грн)</w:t>
             </w:r>
@@ -1506,10 +1500,14 @@
         </w:tc>
         <w:tc>
           <w:tcPr>
-            <w:tcW w:w="1719" w:type="dxa"/>
+            <w:tcW w:w="1718" w:type="dxa"/>
+            <w:tcBorders/>
           </w:tcPr>
           <w:p>
             <w:pPr>
+              <w:pStyle w:val="Normal"/>
+              <w:widowControl w:val="false"/>
+              <w:spacing w:before="0" w:after="0"/>
               <w:jc w:val="center"/>
               <w:rPr>
                 <w:rFonts w:ascii="Times New Roman" w:hAnsi="Times New Roman" w:cs="Times New Roman"/>
@@ -1522,18 +1520,22 @@
             </w:pPr>
             <w:r>
               <w:rPr>
-                <w:rFonts w:ascii="Times New Roman" w:hAnsi="Times New Roman" w:cs="Times New Roman"/>
+                <w:rFonts w:cs="Times New Roman" w:ascii="Times New Roman" w:hAnsi="Times New Roman"/>
                 <w:bCs/>
                 <w:color w:val="000000"/>
-                <w:sz w:val="22"/>
-                <w:szCs w:val="22"/>
-                <w:lang w:val="uk-UA"/>
+                <w:kern w:val="0"/>
+                <w:sz w:val="22"/>
+                <w:szCs w:val="22"/>
+                <w:lang w:val="uk-UA" w:bidi="ar-SA"/>
               </w:rPr>
               <w:t>Всього</w:t>
             </w:r>
           </w:p>
           <w:p>
             <w:pPr>
+              <w:pStyle w:val="Normal"/>
+              <w:widowControl w:val="false"/>
+              <w:spacing w:before="0" w:after="0"/>
               <w:jc w:val="center"/>
               <w:rPr>
                 <w:rFonts w:ascii="Times New Roman" w:hAnsi="Times New Roman" w:cs="Times New Roman"/>
@@ -1546,18 +1548,22 @@
             </w:pPr>
             <w:r>
               <w:rPr>
-                <w:rFonts w:ascii="Times New Roman" w:hAnsi="Times New Roman" w:cs="Times New Roman"/>
+                <w:rFonts w:cs="Times New Roman" w:ascii="Times New Roman" w:hAnsi="Times New Roman"/>
                 <w:bCs/>
                 <w:color w:val="000000"/>
-                <w:sz w:val="22"/>
-                <w:szCs w:val="22"/>
-                <w:lang w:val="uk-UA"/>
+                <w:kern w:val="0"/>
+                <w:sz w:val="22"/>
+                <w:szCs w:val="22"/>
+                <w:lang w:val="uk-UA" w:bidi="ar-SA"/>
               </w:rPr>
               <w:t>(загальна вартість гривень)</w:t>
             </w:r>
           </w:p>
           <w:p>
             <w:pPr>
+              <w:pStyle w:val="Normal"/>
+              <w:widowControl w:val="false"/>
+              <w:spacing w:before="0" w:after="0"/>
               <w:jc w:val="center"/>
               <w:rPr>
                 <w:rFonts w:ascii="Times New Roman" w:hAnsi="Times New Roman" w:cs="Times New Roman"/>
@@ -1568,19 +1574,34 @@
                 <w:lang w:val="uk-UA"/>
               </w:rPr>
             </w:pPr>
+            <w:r>
+              <w:rPr>
+                <w:rFonts w:cs="Times New Roman" w:ascii="Times New Roman" w:hAnsi="Times New Roman"/>
+                <w:bCs/>
+                <w:color w:val="000000"/>
+                <w:kern w:val="0"/>
+                <w:sz w:val="22"/>
+                <w:szCs w:val="22"/>
+                <w:lang w:val="uk-UA" w:bidi="ar-SA"/>
+              </w:rPr>
+            </w:r>
           </w:p>
         </w:tc>
       </w:tr>
       <w:tr>
         <w:trPr>
-          <w:trHeight w:val="1491"/>
+          <w:trHeight w:val="1491" w:hRule="atLeast"/>
         </w:trPr>
         <w:tc>
           <w:tcPr>
-            <w:tcW w:w="519" w:type="dxa"/>
+            <w:tcW w:w="518" w:type="dxa"/>
+            <w:tcBorders/>
           </w:tcPr>
           <w:p>
             <w:pPr>
+              <w:pStyle w:val="Normal"/>
+              <w:widowControl w:val="false"/>
+              <w:spacing w:before="0" w:after="0"/>
               <w:jc w:val="both"/>
               <w:rPr>
                 <w:rFonts w:ascii="Times New Roman" w:hAnsi="Times New Roman" w:cs="Times New Roman"/>
@@ -1593,12 +1614,13 @@
             </w:pPr>
             <w:r>
               <w:rPr>
-                <w:rFonts w:ascii="Times New Roman" w:hAnsi="Times New Roman" w:cs="Times New Roman"/>
+                <w:rFonts w:cs="Times New Roman" w:ascii="Times New Roman" w:hAnsi="Times New Roman"/>
                 <w:bCs/>
                 <w:color w:val="000000"/>
-                <w:sz w:val="22"/>
-                <w:szCs w:val="22"/>
-                <w:lang w:val="uk-UA"/>
+                <w:kern w:val="0"/>
+                <w:sz w:val="22"/>
+                <w:szCs w:val="22"/>
+                <w:lang w:val="uk-UA" w:bidi="ar-SA"/>
               </w:rPr>
               <w:t>1</w:t>
             </w:r>
@@ -1607,9 +1629,13 @@
         <w:tc>
           <w:tcPr>
             <w:tcW w:w="3131" w:type="dxa"/>
+            <w:tcBorders/>
           </w:tcPr>
           <w:p>
             <w:pPr>
+              <w:pStyle w:val="Normal"/>
+              <w:widowControl w:val="false"/>
+              <w:spacing w:before="0" w:after="0"/>
               <w:jc w:val="center"/>
               <w:rPr>
                 <w:rFonts w:ascii="Times New Roman" w:hAnsi="Times New Roman" w:cs="Times New Roman"/>
@@ -1622,54 +1648,36 @@
             </w:pPr>
             <w:r>
               <w:rPr>
-                <w:rFonts w:ascii="Times New Roman" w:hAnsi="Times New Roman" w:cs="Times New Roman"/>
-                <w:sz w:val="22"/>
-                <w:szCs w:val="22"/>
-                <w:lang w:val="uk-UA"/>
-              </w:rPr>
-              <w:t xml:space="preserve">Послуги з </w:t>
+                <w:rFonts w:cs="Times New Roman" w:ascii="Times New Roman" w:hAnsi="Times New Roman"/>
+                <w:kern w:val="0"/>
+                <w:sz w:val="22"/>
+                <w:szCs w:val="22"/>
+                <w:lang w:val="uk-UA" w:bidi="ar-SA"/>
+              </w:rPr>
+              <w:t xml:space="preserve">Послуги з надання </w:t>
             </w:r>
             <w:r>
               <w:rPr>
-                <w:rFonts w:ascii="Times New Roman" w:hAnsi="Times New Roman" w:cs="Times New Roman"/>
-                <w:sz w:val="22"/>
-                <w:szCs w:val="22"/>
-                <w:lang w:val="uk-UA"/>
-              </w:rPr>
-              <w:t xml:space="preserve">надання </w:t>
-            </w:r>
-            <w:r>
-              <w:rPr>
-                <w:rFonts w:ascii="Times New Roman" w:hAnsi="Times New Roman" w:cs="Times New Roman"/>
-                <w:sz w:val="22"/>
-                <w:szCs w:val="22"/>
-              </w:rPr>
-              <w:t xml:space="preserve">питань використання технічних засобів </w:t>
-            </w:r>
-            <w:r>
-              <w:rPr>
-                <w:rFonts w:ascii="Times New Roman" w:hAnsi="Times New Roman" w:cs="Times New Roman"/>
-                <w:sz w:val="22"/>
-                <w:szCs w:val="22"/>
-              </w:rPr>
-              <w:t xml:space="preserve">електронних </w:t>
-            </w:r>
-            <w:r>
-              <w:rPr>
-                <w:rFonts w:ascii="Times New Roman" w:hAnsi="Times New Roman" w:cs="Times New Roman"/>
-                <w:sz w:val="22"/>
-                <w:szCs w:val="22"/>
-              </w:rPr>
-              <w:t>комунікацій</w:t>
+                <w:rFonts w:cs="Times New Roman" w:ascii="Times New Roman" w:hAnsi="Times New Roman"/>
+                <w:kern w:val="0"/>
+                <w:sz w:val="22"/>
+                <w:szCs w:val="22"/>
+                <w:lang w:bidi="ar-SA"/>
+              </w:rPr>
+              <w:t>питань використання технічних засобів електронних комунікацій</w:t>
             </w:r>
           </w:p>
         </w:tc>
         <w:tc>
           <w:tcPr>
             <w:tcW w:w="1208" w:type="dxa"/>
+            <w:tcBorders/>
           </w:tcPr>
           <w:p>
             <w:pPr>
+              <w:pStyle w:val="Normal"/>
+              <w:widowControl w:val="false"/>
+              <w:spacing w:before="0" w:after="0"/>
               <w:jc w:val="center"/>
               <w:rPr>
                 <w:rFonts w:ascii="Times New Roman" w:hAnsi="Times New Roman" w:cs="Times New Roman"/>
@@ -1682,12 +1690,13 @@
             </w:pPr>
             <w:r>
               <w:rPr>
-                <w:rFonts w:ascii="Times New Roman" w:hAnsi="Times New Roman" w:cs="Times New Roman"/>
+                <w:rFonts w:cs="Times New Roman" w:ascii="Times New Roman" w:hAnsi="Times New Roman"/>
                 <w:bCs/>
                 <w:color w:val="000000"/>
-                <w:sz w:val="22"/>
-                <w:szCs w:val="22"/>
-                <w:lang w:val="uk-UA"/>
+                <w:kern w:val="0"/>
+                <w:sz w:val="22"/>
+                <w:szCs w:val="22"/>
+                <w:lang w:val="uk-UA" w:bidi="ar-SA"/>
               </w:rPr>
               <w:t>година</w:t>
             </w:r>
@@ -1695,10 +1704,14 @@
         </w:tc>
         <w:tc>
           <w:tcPr>
-            <w:tcW w:w="1611" w:type="dxa"/>
+            <w:tcW w:w="1612" w:type="dxa"/>
+            <w:tcBorders/>
           </w:tcPr>
           <w:p>
             <w:pPr>
+              <w:pStyle w:val="Normal"/>
+              <w:widowControl w:val="false"/>
+              <w:spacing w:before="0" w:after="0"/>
               <w:jc w:val="center"/>
               <w:rPr>
                 <w:rFonts w:ascii="Times New Roman" w:hAnsi="Times New Roman" w:cs="Times New Roman"/>
@@ -1708,14 +1721,29 @@
                 <w:szCs w:val="22"/>
               </w:rPr>
             </w:pPr>
+            <w:r>
+              <w:rPr>
+                <w:rFonts w:cs="Times New Roman" w:ascii="Times New Roman" w:hAnsi="Times New Roman"/>
+                <w:bCs/>
+                <w:color w:val="000000"/>
+                <w:kern w:val="0"/>
+                <w:sz w:val="22"/>
+                <w:szCs w:val="22"/>
+                <w:lang w:bidi="ar-SA"/>
+              </w:rPr>
+            </w:r>
           </w:p>
         </w:tc>
         <w:tc>
           <w:tcPr>
             <w:tcW w:w="1491" w:type="dxa"/>
+            <w:tcBorders/>
           </w:tcPr>
           <w:p>
             <w:pPr>
+              <w:pStyle w:val="Normal"/>
+              <w:widowControl w:val="false"/>
+              <w:spacing w:before="0" w:after="0"/>
               <w:jc w:val="center"/>
               <w:rPr>
                 <w:rFonts w:ascii="Times New Roman" w:hAnsi="Times New Roman" w:cs="Times New Roman"/>
@@ -1728,12 +1756,13 @@
             </w:pPr>
             <w:r>
               <w:rPr>
-                <w:rFonts w:ascii="Times New Roman" w:hAnsi="Times New Roman" w:cs="Times New Roman"/>
+                <w:rFonts w:cs="Times New Roman" w:ascii="Times New Roman" w:hAnsi="Times New Roman"/>
                 <w:bCs/>
                 <w:color w:val="000000"/>
-                <w:sz w:val="22"/>
-                <w:szCs w:val="22"/>
-                <w:lang w:val="uk-UA"/>
+                <w:kern w:val="0"/>
+                <w:sz w:val="22"/>
+                <w:szCs w:val="22"/>
+                <w:lang w:val="uk-UA" w:bidi="ar-SA"/>
               </w:rPr>
               <w:t>1000, 00</w:t>
             </w:r>
@@ -1741,10 +1770,14 @@
         </w:tc>
         <w:tc>
           <w:tcPr>
-            <w:tcW w:w="1719" w:type="dxa"/>
+            <w:tcW w:w="1718" w:type="dxa"/>
+            <w:tcBorders/>
           </w:tcPr>
           <w:p>
             <w:pPr>
+              <w:pStyle w:val="Normal"/>
+              <w:widowControl w:val="false"/>
+              <w:spacing w:before="0" w:after="0"/>
               <w:jc w:val="center"/>
               <w:rPr>
                 <w:rFonts w:ascii="Times New Roman" w:hAnsi="Times New Roman" w:cs="Times New Roman"/>
@@ -1757,33 +1790,37 @@
             </w:pPr>
             <w:r>
               <w:rPr>
-                <w:sz w:val="22"/>
-                <w:szCs w:val="22"/>
+                <w:kern w:val="0"/>
+                <w:sz w:val="22"/>
+                <w:szCs w:val="22"/>
+                <w:lang w:bidi="ar-SA"/>
               </w:rPr>
               <w:t>@</w:t>
             </w:r>
-            <w:proofErr w:type="spellStart"/>
             <w:r>
               <w:rPr>
-                <w:sz w:val="22"/>
-                <w:szCs w:val="22"/>
-                <w:lang w:val="en-US"/>
+                <w:kern w:val="0"/>
+                <w:sz w:val="22"/>
+                <w:szCs w:val="22"/>
+                <w:lang w:val="en-US" w:bidi="ar-SA"/>
               </w:rPr>
               <w:t>agr</w:t>
             </w:r>
-            <w:proofErr w:type="spellEnd"/>
             <w:r>
               <w:rPr>
-                <w:sz w:val="22"/>
-                <w:szCs w:val="22"/>
+                <w:kern w:val="0"/>
+                <w:sz w:val="22"/>
+                <w:szCs w:val="22"/>
+                <w:lang w:bidi="ar-SA"/>
               </w:rPr>
               <w:t>_</w:t>
             </w:r>
             <w:r>
               <w:rPr>
-                <w:sz w:val="22"/>
-                <w:szCs w:val="22"/>
-                <w:lang w:val="en-US"/>
+                <w:kern w:val="0"/>
+                <w:sz w:val="22"/>
+                <w:szCs w:val="22"/>
+                <w:lang w:val="en-US" w:bidi="ar-SA"/>
               </w:rPr>
               <w:t>sum</w:t>
             </w:r>
@@ -1793,6 +1830,7 @@
     </w:tbl>
     <w:p>
       <w:pPr>
+        <w:pStyle w:val="Normal"/>
         <w:jc w:val="both"/>
         <w:rPr>
           <w:rFonts w:ascii="Times New Roman" w:hAnsi="Times New Roman" w:cs="Times New Roman"/>
@@ -1803,9 +1841,20 @@
           <w:lang w:val="uk-UA"/>
         </w:rPr>
       </w:pPr>
+      <w:r>
+        <w:rPr>
+          <w:rFonts w:cs="Times New Roman" w:ascii="Times New Roman" w:hAnsi="Times New Roman"/>
+          <w:bCs/>
+          <w:color w:val="000000"/>
+          <w:sz w:val="22"/>
+          <w:szCs w:val="22"/>
+          <w:lang w:val="uk-UA"/>
+        </w:rPr>
+      </w:r>
     </w:p>
     <w:p>
       <w:pPr>
+        <w:pStyle w:val="Normal"/>
         <w:ind w:firstLine="567"/>
         <w:jc w:val="both"/>
         <w:rPr>
@@ -1814,18 +1863,18 @@
           <w:color w:val="000000"/>
           <w:sz w:val="22"/>
           <w:szCs w:val="22"/>
-          <w:shd w:val="clear" w:color="auto" w:fill="FFFFFF"/>
+          <w:shd w:fill="FFFFFF" w:val="clear"/>
           <w:lang w:val="uk-UA"/>
         </w:rPr>
       </w:pPr>
       <w:r>
         <w:rPr>
-          <w:rFonts w:ascii="Times New Roman" w:hAnsi="Times New Roman" w:cs="Times New Roman"/>
+          <w:rFonts w:cs="Times New Roman" w:ascii="Times New Roman" w:hAnsi="Times New Roman"/>
           <w:bCs/>
           <w:color w:val="000000"/>
           <w:sz w:val="22"/>
           <w:szCs w:val="22"/>
-          <w:shd w:val="clear" w:color="auto" w:fill="FFFFFF"/>
+          <w:shd w:fill="FFFFFF" w:val="clear"/>
           <w:lang w:val="uk-UA"/>
         </w:rPr>
         <w:t xml:space="preserve">Загальна вартість послуг складає : </w:t>
@@ -1837,7 +1886,6 @@
         </w:rPr>
         <w:t>@</w:t>
       </w:r>
-      <w:proofErr w:type="spellStart"/>
       <w:r>
         <w:rPr>
           <w:sz w:val="22"/>
@@ -1846,7 +1894,6 @@
         </w:rPr>
         <w:t>agr</w:t>
       </w:r>
-      <w:proofErr w:type="spellEnd"/>
       <w:r>
         <w:rPr>
           <w:sz w:val="22"/>
@@ -1864,12 +1911,12 @@
       </w:r>
       <w:r>
         <w:rPr>
-          <w:rFonts w:ascii="Times New Roman" w:hAnsi="Times New Roman" w:cs="Times New Roman"/>
+          <w:rFonts w:cs="Times New Roman" w:ascii="Times New Roman" w:hAnsi="Times New Roman"/>
           <w:bCs/>
           <w:color w:val="000000"/>
           <w:sz w:val="22"/>
           <w:szCs w:val="22"/>
-          <w:shd w:val="clear" w:color="auto" w:fill="FFFFFF"/>
+          <w:shd w:fill="FFFFFF" w:val="clear"/>
           <w:lang w:val="uk-UA"/>
         </w:rPr>
         <w:t xml:space="preserve">  (</w:t>
@@ -1881,7 +1928,6 @@
         </w:rPr>
         <w:t>@</w:t>
       </w:r>
-      <w:proofErr w:type="spellStart"/>
       <w:r>
         <w:rPr>
           <w:sz w:val="22"/>
@@ -1890,7 +1936,6 @@
         </w:rPr>
         <w:t>agrsum</w:t>
       </w:r>
-      <w:proofErr w:type="spellEnd"/>
       <w:r>
         <w:rPr>
           <w:sz w:val="22"/>
@@ -1923,31 +1968,20 @@
       </w:r>
       <w:r>
         <w:rPr>
-          <w:rFonts w:ascii="Times New Roman" w:hAnsi="Times New Roman" w:cs="Times New Roman"/>
+          <w:rFonts w:cs="Times New Roman" w:ascii="Times New Roman" w:hAnsi="Times New Roman"/>
           <w:bCs/>
           <w:color w:val="000000"/>
           <w:sz w:val="22"/>
           <w:szCs w:val="22"/>
-          <w:shd w:val="clear" w:color="auto" w:fill="FFFFFF"/>
-          <w:lang w:val="uk-UA"/>
-        </w:rPr>
-        <w:t>)</w:t>
-      </w:r>
-      <w:r>
-        <w:rPr>
-          <w:rFonts w:ascii="Times New Roman" w:hAnsi="Times New Roman" w:cs="Times New Roman"/>
-          <w:bCs/>
-          <w:color w:val="000000"/>
-          <w:sz w:val="22"/>
-          <w:szCs w:val="22"/>
-          <w:shd w:val="clear" w:color="auto" w:fill="FFFFFF"/>
-          <w:lang w:val="uk-UA"/>
-        </w:rPr>
-        <w:t xml:space="preserve"> гривень.</w:t>
+          <w:shd w:fill="FFFFFF" w:val="clear"/>
+          <w:lang w:val="uk-UA"/>
+        </w:rPr>
+        <w:t>) гривень.</w:t>
       </w:r>
     </w:p>
     <w:p>
       <w:pPr>
+        <w:pStyle w:val="Normal"/>
         <w:ind w:firstLine="567"/>
         <w:jc w:val="both"/>
         <w:rPr>
@@ -1956,13 +1990,25 @@
           <w:color w:val="000000"/>
           <w:sz w:val="22"/>
           <w:szCs w:val="22"/>
-          <w:shd w:val="clear" w:color="auto" w:fill="FFFFFF"/>
+          <w:shd w:fill="FFFFFF" w:val="clear"/>
           <w:lang w:val="uk-UA"/>
         </w:rPr>
       </w:pPr>
+      <w:r>
+        <w:rPr>
+          <w:rFonts w:cs="Times New Roman" w:ascii="Times New Roman" w:hAnsi="Times New Roman"/>
+          <w:bCs/>
+          <w:color w:val="000000"/>
+          <w:sz w:val="22"/>
+          <w:szCs w:val="22"/>
+          <w:shd w:fill="FFFFFF" w:val="clear"/>
+          <w:lang w:val="uk-UA"/>
+        </w:rPr>
+      </w:r>
     </w:p>
     <w:p>
       <w:pPr>
+        <w:pStyle w:val="Normal"/>
         <w:ind w:firstLine="567"/>
         <w:jc w:val="both"/>
         <w:rPr>
@@ -1971,18 +2017,18 @@
           <w:color w:val="000000"/>
           <w:sz w:val="22"/>
           <w:szCs w:val="22"/>
-          <w:shd w:val="clear" w:color="auto" w:fill="FFFFFF"/>
+          <w:shd w:fill="FFFFFF" w:val="clear"/>
           <w:lang w:val="uk-UA"/>
         </w:rPr>
       </w:pPr>
       <w:r>
         <w:rPr>
-          <w:rFonts w:ascii="Times New Roman" w:hAnsi="Times New Roman" w:cs="Times New Roman"/>
+          <w:rFonts w:cs="Times New Roman" w:ascii="Times New Roman" w:hAnsi="Times New Roman"/>
           <w:bCs/>
           <w:color w:val="000000"/>
           <w:sz w:val="22"/>
           <w:szCs w:val="22"/>
-          <w:shd w:val="clear" w:color="auto" w:fill="FFFFFF"/>
+          <w:shd w:fill="FFFFFF" w:val="clear"/>
           <w:lang w:val="uk-UA"/>
         </w:rPr>
         <w:t xml:space="preserve">Замовник претензій до Виконавця по обсягу, якості, строкам наданих послуг не має. </w:t>
@@ -1990,6 +2036,7 @@
     </w:p>
     <w:p>
       <w:pPr>
+        <w:pStyle w:val="Normal"/>
         <w:ind w:firstLine="567"/>
         <w:jc w:val="both"/>
         <w:rPr>
@@ -1998,1063 +2045,1086 @@
           <w:color w:val="000000"/>
           <w:sz w:val="22"/>
           <w:szCs w:val="22"/>
-          <w:shd w:val="clear" w:color="auto" w:fill="FFFFFF"/>
+          <w:shd w:fill="FFFFFF" w:val="clear"/>
           <w:lang w:val="uk-UA"/>
         </w:rPr>
       </w:pPr>
+      <w:r>
+        <w:rPr>
+          <w:rFonts w:cs="Times New Roman" w:ascii="Times New Roman" w:hAnsi="Times New Roman"/>
+          <w:bCs/>
+          <w:color w:val="000000"/>
+          <w:sz w:val="22"/>
+          <w:szCs w:val="22"/>
+          <w:shd w:fill="FFFFFF" w:val="clear"/>
+          <w:lang w:val="uk-UA"/>
+        </w:rPr>
+      </w:r>
     </w:p>
     <w:p>
       <w:pPr>
-        <w:contextualSpacing/>
-        <w:jc w:val="center"/>
-        <w:rPr>
-          <w:rFonts w:ascii="Times New Roman" w:hAnsi="Times New Roman" w:cs="Times New Roman"/>
+        <w:pStyle w:val="Normal"/>
+        <w:spacing w:before="0" w:after="240"/>
+        <w:ind w:firstLine="708"/>
+        <w:jc w:val="both"/>
+        <w:rPr>
+          <w:sz w:val="22"/>
+          <w:szCs w:val="22"/>
         </w:rPr>
       </w:pPr>
       <w:r>
         <w:rPr>
-          <w:rFonts w:ascii="Times New Roman" w:hAnsi="Times New Roman" w:cs="Times New Roman"/>
-          <w:b/>
-          <w:sz w:val="22"/>
-          <w:szCs w:val="22"/>
-        </w:rPr>
-        <w:t xml:space="preserve">ЗАМОВНИК  </w:t>
-      </w:r>
-      <w:r>
-        <w:rPr>
-          <w:rFonts w:ascii="Times New Roman" w:hAnsi="Times New Roman" w:cs="Times New Roman"/>
-          <w:b/>
-        </w:rPr>
-        <w:t xml:space="preserve">   </w:t>
-      </w:r>
-      <w:r>
-        <w:rPr>
-          <w:rFonts w:ascii="Times New Roman" w:hAnsi="Times New Roman" w:cs="Times New Roman"/>
-          <w:b/>
-          <w:sz w:val="22"/>
-          <w:szCs w:val="22"/>
-        </w:rPr>
-        <w:t xml:space="preserve">                                                 </w:t>
-      </w:r>
-      <w:r>
-        <w:rPr>
-          <w:rFonts w:ascii="Times New Roman" w:hAnsi="Times New Roman" w:cs="Times New Roman"/>
-          <w:b/>
-        </w:rPr>
-        <w:t xml:space="preserve">                            </w:t>
-      </w:r>
-      <w:r>
-        <w:rPr>
-          <w:rFonts w:ascii="Times New Roman" w:hAnsi="Times New Roman" w:cs="Times New Roman"/>
-          <w:b/>
-          <w:sz w:val="22"/>
-          <w:szCs w:val="22"/>
-        </w:rPr>
-        <w:t xml:space="preserve"> ВИКОНАВЕЦЬ</w:t>
+          <w:sz w:val="22"/>
+          <w:szCs w:val="22"/>
+        </w:rPr>
+        <w:t>ЗАМОВНИК</w:t>
+        <w:tab/>
+        <w:tab/>
+        <w:tab/>
+        <w:tab/>
+        <w:tab/>
+        <w:tab/>
+        <w:t>ВИКОНАВЕЦЬ</w:t>
       </w:r>
     </w:p>
     <w:tbl>
       <w:tblPr>
-        <w:tblW w:w="10188" w:type="dxa"/>
+        <w:tblW w:w="10095" w:type="dxa"/>
+        <w:jc w:val="left"/>
+        <w:tblInd w:w="0" w:type="dxa"/>
         <w:tblLayout w:type="fixed"/>
         <w:tblCellMar>
+          <w:top w:w="0" w:type="dxa"/>
           <w:left w:w="123" w:type="dxa"/>
+          <w:bottom w:w="0" w:type="dxa"/>
+          <w:right w:w="108" w:type="dxa"/>
         </w:tblCellMar>
-        <w:tblLook w:val="00A0" w:firstRow="1" w:lastRow="0" w:firstColumn="1" w:lastColumn="0" w:noHBand="0" w:noVBand="0"/>
+        <w:tblLook w:val="00a0" w:noHBand="0" w:noVBand="0" w:firstColumn="1" w:lastRow="0" w:lastColumn="0" w:firstRow="1"/>
       </w:tblPr>
       <w:tblGrid>
-        <w:gridCol w:w="5085"/>
-        <w:gridCol w:w="5103"/>
+        <w:gridCol w:w="9864"/>
+        <w:gridCol w:w="230"/>
       </w:tblGrid>
       <w:tr>
         <w:trPr>
-          <w:trHeight w:val="3010"/>
+          <w:trHeight w:val="2920" w:hRule="atLeast"/>
         </w:trPr>
         <w:tc>
           <w:tcPr>
-            <w:tcW w:w="5085" w:type="dxa"/>
+            <w:tcW w:w="9864" w:type="dxa"/>
+            <w:tcBorders/>
           </w:tcPr>
+          <w:tbl>
+            <w:tblPr>
+              <w:tblW w:w="9904" w:type="dxa"/>
+              <w:jc w:val="left"/>
+              <w:tblInd w:w="0" w:type="dxa"/>
+              <w:tblLayout w:type="fixed"/>
+              <w:tblCellMar>
+                <w:top w:w="0" w:type="dxa"/>
+                <w:left w:w="123" w:type="dxa"/>
+                <w:bottom w:w="0" w:type="dxa"/>
+                <w:right w:w="108" w:type="dxa"/>
+              </w:tblCellMar>
+              <w:tblLook w:val="00a0" w:noHBand="0" w:noVBand="0" w:firstColumn="1" w:lastRow="0" w:lastColumn="0" w:firstRow="1"/>
+            </w:tblPr>
+            <w:tblGrid>
+              <w:gridCol w:w="4943"/>
+              <w:gridCol w:w="4960"/>
+            </w:tblGrid>
+            <w:tr>
+              <w:trPr>
+                <w:trHeight w:val="2920" w:hRule="atLeast"/>
+              </w:trPr>
+              <w:tc>
+                <w:tcPr>
+                  <w:tcW w:w="4943" w:type="dxa"/>
+                  <w:tcBorders/>
+                </w:tcPr>
+                <w:p>
+                  <w:pPr>
+                    <w:pStyle w:val="Normal"/>
+                    <w:widowControl w:val="false"/>
+                    <w:tabs>
+                      <w:tab w:val="clear" w:pos="720"/>
+                      <w:tab w:val="left" w:pos="4395" w:leader="none"/>
+                    </w:tabs>
+                    <w:ind w:right="62" w:hanging="0"/>
+                    <w:rPr>
+                      <w:b/>
+                      <w:b/>
+                      <w:bCs/>
+                      <w:sz w:val="22"/>
+                      <w:szCs w:val="22"/>
+                      <w:lang w:eastAsia="pl-PL"/>
+                    </w:rPr>
+                  </w:pPr>
+                  <w:r>
+                    <w:rPr>
+                      <w:b/>
+                      <w:bCs/>
+                      <w:sz w:val="22"/>
+                      <w:szCs w:val="22"/>
+                      <w:lang w:eastAsia="pl-PL"/>
+                    </w:rPr>
+                  </w:r>
+                </w:p>
+                <w:p>
+                  <w:pPr>
+                    <w:pStyle w:val="Normal"/>
+                    <w:widowControl w:val="false"/>
+                    <w:tabs>
+                      <w:tab w:val="clear" w:pos="720"/>
+                      <w:tab w:val="left" w:pos="4395" w:leader="none"/>
+                    </w:tabs>
+                    <w:ind w:right="62" w:hanging="0"/>
+                    <w:rPr>
+                      <w:b/>
+                      <w:b/>
+                      <w:bCs/>
+                      <w:sz w:val="22"/>
+                      <w:szCs w:val="22"/>
+                      <w:lang w:eastAsia="pl-PL"/>
+                    </w:rPr>
+                  </w:pPr>
+                  <w:r>
+                    <w:rPr>
+                      <w:b/>
+                      <w:bCs/>
+                      <w:sz w:val="22"/>
+                      <w:szCs w:val="22"/>
+                      <w:lang w:eastAsia="pl-PL"/>
+                    </w:rPr>
+                    <w:t>Фізична особа – підприємець</w:t>
+                  </w:r>
+                </w:p>
+                <w:p>
+                  <w:pPr>
+                    <w:pStyle w:val="Normal"/>
+                    <w:widowControl w:val="false"/>
+                    <w:tabs>
+                      <w:tab w:val="clear" w:pos="720"/>
+                      <w:tab w:val="left" w:pos="4395" w:leader="none"/>
+                    </w:tabs>
+                    <w:ind w:right="62" w:hanging="0"/>
+                    <w:rPr>
+                      <w:sz w:val="22"/>
+                      <w:szCs w:val="22"/>
+                      <w:lang w:val="ru-RU" w:eastAsia="pl-PL"/>
+                    </w:rPr>
+                  </w:pPr>
+                  <w:r>
+                    <w:rPr>
+                      <w:b/>
+                      <w:bCs/>
+                      <w:sz w:val="22"/>
+                      <w:szCs w:val="22"/>
+                      <w:lang w:val="ru-RU" w:eastAsia="pl-PL"/>
+                    </w:rPr>
+                    <w:t>@</w:t>
+                  </w:r>
+                  <w:r>
+                    <w:rPr>
+                      <w:b/>
+                      <w:bCs/>
+                      <w:sz w:val="22"/>
+                      <w:szCs w:val="22"/>
+                      <w:lang w:val="en-US" w:eastAsia="pl-PL"/>
+                    </w:rPr>
+                    <w:t>fop</w:t>
+                  </w:r>
+                  <w:r>
+                    <w:rPr>
+                      <w:b/>
+                      <w:bCs/>
+                      <w:sz w:val="22"/>
+                      <w:szCs w:val="22"/>
+                      <w:lang w:val="ru-RU" w:eastAsia="pl-PL"/>
+                    </w:rPr>
+                    <w:t>_</w:t>
+                  </w:r>
+                  <w:r>
+                    <w:rPr>
+                      <w:b/>
+                      <w:bCs/>
+                      <w:sz w:val="22"/>
+                      <w:szCs w:val="22"/>
+                      <w:lang w:val="en-US" w:eastAsia="pl-PL"/>
+                    </w:rPr>
+                    <w:t>name</w:t>
+                  </w:r>
+                </w:p>
+                <w:p>
+                  <w:pPr>
+                    <w:pStyle w:val="Normal"/>
+                    <w:widowControl w:val="false"/>
+                    <w:tabs>
+                      <w:tab w:val="clear" w:pos="720"/>
+                      <w:tab w:val="left" w:pos="4395" w:leader="none"/>
+                    </w:tabs>
+                    <w:snapToGrid w:val="false"/>
+                    <w:ind w:right="62" w:hanging="0"/>
+                    <w:rPr>
+                      <w:bCs/>
+                      <w:sz w:val="22"/>
+                      <w:szCs w:val="22"/>
+                    </w:rPr>
+                  </w:pPr>
+                  <w:r>
+                    <w:rPr>
+                      <w:b/>
+                      <w:bCs/>
+                      <w:sz w:val="22"/>
+                      <w:szCs w:val="22"/>
+                      <w:lang w:eastAsia="pl-PL"/>
+                    </w:rPr>
+                    <w:t>Адреса</w:t>
+                  </w:r>
+                  <w:r>
+                    <w:rPr>
+                      <w:bCs/>
+                      <w:sz w:val="22"/>
+                      <w:szCs w:val="22"/>
+                      <w:lang w:eastAsia="pl-PL"/>
+                    </w:rPr>
+                    <w:t xml:space="preserve">: </w:t>
+                  </w:r>
+                  <w:r>
+                    <w:rPr>
+                      <w:bCs/>
+                      <w:sz w:val="22"/>
+                      <w:szCs w:val="22"/>
+                      <w:lang w:val="ru-RU" w:eastAsia="pl-PL"/>
+                    </w:rPr>
+                    <w:t>@</w:t>
+                  </w:r>
+                  <w:r>
+                    <w:rPr>
+                      <w:bCs/>
+                      <w:sz w:val="22"/>
+                      <w:szCs w:val="22"/>
+                      <w:lang w:val="en-US" w:eastAsia="pl-PL"/>
+                    </w:rPr>
+                    <w:t>fop</w:t>
+                  </w:r>
+                  <w:r>
+                    <w:rPr>
+                      <w:bCs/>
+                      <w:sz w:val="22"/>
+                      <w:szCs w:val="22"/>
+                      <w:lang w:val="ru-RU" w:eastAsia="pl-PL"/>
+                    </w:rPr>
+                    <w:t>_</w:t>
+                  </w:r>
+                  <w:r>
+                    <w:rPr>
+                      <w:bCs/>
+                      <w:sz w:val="22"/>
+                      <w:szCs w:val="22"/>
+                      <w:lang w:val="en-US" w:eastAsia="pl-PL"/>
+                    </w:rPr>
+                    <w:t>address</w:t>
+                  </w:r>
+                  <w:r>
+                    <w:rPr>
+                      <w:bCs/>
+                      <w:sz w:val="22"/>
+                      <w:szCs w:val="22"/>
+                      <w:lang w:eastAsia="pl-PL"/>
+                    </w:rPr>
+                    <w:t xml:space="preserve"> </w:t>
+                  </w:r>
+                </w:p>
+                <w:p>
+                  <w:pPr>
+                    <w:pStyle w:val="Normal"/>
+                    <w:widowControl w:val="false"/>
+                    <w:tabs>
+                      <w:tab w:val="clear" w:pos="720"/>
+                      <w:tab w:val="left" w:pos="4395" w:leader="none"/>
+                    </w:tabs>
+                    <w:ind w:right="62" w:hanging="0"/>
+                    <w:rPr>
+                      <w:bCs/>
+                      <w:sz w:val="22"/>
+                      <w:szCs w:val="22"/>
+                      <w:lang w:val="ru-RU" w:eastAsia="pl-PL"/>
+                    </w:rPr>
+                  </w:pPr>
+                  <w:r>
+                    <w:rPr>
+                      <w:b/>
+                      <w:sz w:val="22"/>
+                      <w:szCs w:val="22"/>
+                    </w:rPr>
+                    <w:t xml:space="preserve">РНОКПП: </w:t>
+                  </w:r>
+                  <w:r>
+                    <w:rPr>
+                      <w:b/>
+                      <w:sz w:val="22"/>
+                      <w:szCs w:val="22"/>
+                      <w:lang w:val="ru-RU"/>
+                    </w:rPr>
+                    <w:t>@</w:t>
+                  </w:r>
+                  <w:r>
+                    <w:rPr>
+                      <w:b/>
+                      <w:sz w:val="22"/>
+                      <w:szCs w:val="22"/>
+                      <w:lang w:val="en-US"/>
+                    </w:rPr>
+                    <w:t>inn</w:t>
+                  </w:r>
+                  <w:r>
+                    <w:rPr>
+                      <w:b/>
+                      <w:sz w:val="22"/>
+                      <w:szCs w:val="22"/>
+                      <w:lang w:val="ru-RU"/>
+                    </w:rPr>
+                    <w:t>_</w:t>
+                  </w:r>
+                  <w:r>
+                    <w:rPr>
+                      <w:b/>
+                      <w:sz w:val="22"/>
+                      <w:szCs w:val="22"/>
+                      <w:lang w:val="en-US"/>
+                    </w:rPr>
+                    <w:t>fop</w:t>
+                  </w:r>
+                </w:p>
+                <w:p>
+                  <w:pPr>
+                    <w:pStyle w:val="Normal"/>
+                    <w:widowControl w:val="false"/>
+                    <w:tabs>
+                      <w:tab w:val="clear" w:pos="720"/>
+                      <w:tab w:val="left" w:pos="4395" w:leader="none"/>
+                    </w:tabs>
+                    <w:snapToGrid w:val="false"/>
+                    <w:ind w:right="62" w:hanging="0"/>
+                    <w:rPr>
+                      <w:bCs/>
+                      <w:sz w:val="22"/>
+                      <w:szCs w:val="22"/>
+                      <w:lang w:val="ru-RU"/>
+                    </w:rPr>
+                  </w:pPr>
+                  <w:r>
+                    <w:rPr>
+                      <w:b/>
+                      <w:bCs/>
+                      <w:sz w:val="22"/>
+                      <w:szCs w:val="22"/>
+                      <w:lang w:eastAsia="pl-PL"/>
+                    </w:rPr>
+                    <w:t>п\р</w:t>
+                  </w:r>
+                  <w:r>
+                    <w:rPr>
+                      <w:bCs/>
+                      <w:sz w:val="22"/>
+                      <w:szCs w:val="22"/>
+                    </w:rPr>
+                    <w:t xml:space="preserve">: </w:t>
+                  </w:r>
+                  <w:r>
+                    <w:rPr>
+                      <w:sz w:val="22"/>
+                      <w:szCs w:val="22"/>
+                      <w:lang w:val="ru-RU"/>
+                    </w:rPr>
+                    <w:t>@</w:t>
+                  </w:r>
+                  <w:r>
+                    <w:rPr>
+                      <w:sz w:val="22"/>
+                      <w:szCs w:val="22"/>
+                      <w:lang w:val="en-US"/>
+                    </w:rPr>
+                    <w:t>fop</w:t>
+                  </w:r>
+                  <w:r>
+                    <w:rPr>
+                      <w:sz w:val="22"/>
+                      <w:szCs w:val="22"/>
+                      <w:lang w:val="ru-RU"/>
+                    </w:rPr>
+                    <w:t>_</w:t>
+                  </w:r>
+                  <w:r>
+                    <w:rPr>
+                      <w:sz w:val="22"/>
+                      <w:szCs w:val="22"/>
+                      <w:lang w:val="en-US"/>
+                    </w:rPr>
+                    <w:t>iban</w:t>
+                  </w:r>
+                </w:p>
+                <w:p>
+                  <w:pPr>
+                    <w:pStyle w:val="Normal"/>
+                    <w:widowControl w:val="false"/>
+                    <w:tabs>
+                      <w:tab w:val="clear" w:pos="720"/>
+                      <w:tab w:val="left" w:pos="4395" w:leader="none"/>
+                    </w:tabs>
+                    <w:snapToGrid w:val="false"/>
+                    <w:ind w:right="62" w:hanging="0"/>
+                    <w:rPr>
+                      <w:sz w:val="22"/>
+                      <w:szCs w:val="22"/>
+                      <w:lang w:val="en-US"/>
+                    </w:rPr>
+                  </w:pPr>
+                  <w:r>
+                    <w:rPr>
+                      <w:b/>
+                      <w:bCs/>
+                      <w:sz w:val="22"/>
+                      <w:szCs w:val="22"/>
+                      <w:lang w:val="ru-RU"/>
+                    </w:rPr>
+                    <w:t>@</w:t>
+                  </w:r>
+                  <w:r>
+                    <w:rPr>
+                      <w:b/>
+                      <w:bCs/>
+                      <w:sz w:val="22"/>
+                      <w:szCs w:val="22"/>
+                      <w:lang w:val="en-US"/>
+                    </w:rPr>
+                    <w:t>bank</w:t>
+                  </w:r>
+                  <w:r>
+                    <w:rPr>
+                      <w:b/>
+                      <w:bCs/>
+                      <w:sz w:val="22"/>
+                      <w:szCs w:val="22"/>
+                      <w:lang w:val="ru-RU"/>
+                    </w:rPr>
+                    <w:t>_</w:t>
+                  </w:r>
+                  <w:r>
+                    <w:rPr>
+                      <w:b/>
+                      <w:bCs/>
+                      <w:sz w:val="22"/>
+                      <w:szCs w:val="22"/>
+                      <w:lang w:val="en-US"/>
+                    </w:rPr>
+                    <w:t>account</w:t>
+                  </w:r>
+                  <w:r>
+                    <w:rPr>
+                      <w:b/>
+                      <w:bCs/>
+                      <w:sz w:val="22"/>
+                      <w:szCs w:val="22"/>
+                      <w:lang w:val="ru-RU"/>
+                    </w:rPr>
+                    <w:t>_</w:t>
+                  </w:r>
+                  <w:r>
+                    <w:rPr>
+                      <w:b/>
+                      <w:bCs/>
+                      <w:sz w:val="22"/>
+                      <w:szCs w:val="22"/>
+                      <w:lang w:val="en-US"/>
+                    </w:rPr>
+                    <w:t>detail</w:t>
+                  </w:r>
+                  <w:r>
+                    <w:rPr>
+                      <w:b/>
+                      <w:bCs/>
+                      <w:sz w:val="22"/>
+                      <w:szCs w:val="22"/>
+                      <w:lang w:val="ru-RU"/>
+                    </w:rPr>
+                    <w:t>_</w:t>
+                  </w:r>
+                  <w:r>
+                    <w:rPr>
+                      <w:b/>
+                      <w:bCs/>
+                      <w:sz w:val="22"/>
+                      <w:szCs w:val="22"/>
+                      <w:lang w:val="en-US"/>
+                    </w:rPr>
+                    <w:t>fop</w:t>
+                  </w:r>
+                </w:p>
+                <w:p>
+                  <w:pPr>
+                    <w:pStyle w:val="Normal"/>
+                    <w:widowControl w:val="false"/>
+                    <w:tabs>
+                      <w:tab w:val="clear" w:pos="720"/>
+                      <w:tab w:val="left" w:pos="4395" w:leader="none"/>
+                    </w:tabs>
+                    <w:ind w:right="62" w:hanging="0"/>
+                    <w:rPr>
+                      <w:bCs/>
+                      <w:sz w:val="22"/>
+                      <w:szCs w:val="22"/>
+                      <w:lang w:eastAsia="pl-PL"/>
+                    </w:rPr>
+                  </w:pPr>
+                  <w:r>
+                    <w:rPr>
+                      <w:bCs/>
+                      <w:sz w:val="22"/>
+                      <w:szCs w:val="22"/>
+                      <w:lang w:eastAsia="pl-PL"/>
+                    </w:rPr>
+                  </w:r>
+                </w:p>
+                <w:p>
+                  <w:pPr>
+                    <w:pStyle w:val="Normal"/>
+                    <w:widowControl w:val="false"/>
+                    <w:tabs>
+                      <w:tab w:val="clear" w:pos="720"/>
+                      <w:tab w:val="left" w:pos="4395" w:leader="none"/>
+                    </w:tabs>
+                    <w:ind w:right="62" w:hanging="0"/>
+                    <w:rPr>
+                      <w:bCs/>
+                      <w:sz w:val="22"/>
+                      <w:szCs w:val="22"/>
+                      <w:lang w:eastAsia="pl-PL"/>
+                    </w:rPr>
+                  </w:pPr>
+                  <w:r>
+                    <w:rPr>
+                      <w:bCs/>
+                      <w:sz w:val="22"/>
+                      <w:szCs w:val="22"/>
+                      <w:lang w:eastAsia="pl-PL"/>
+                    </w:rPr>
+                  </w:r>
+                </w:p>
+                <w:p>
+                  <w:pPr>
+                    <w:pStyle w:val="Normal"/>
+                    <w:widowControl w:val="false"/>
+                    <w:tabs>
+                      <w:tab w:val="clear" w:pos="720"/>
+                      <w:tab w:val="left" w:pos="4395" w:leader="none"/>
+                    </w:tabs>
+                    <w:ind w:right="62" w:hanging="0"/>
+                    <w:rPr>
+                      <w:b/>
+                      <w:b/>
+                      <w:sz w:val="22"/>
+                      <w:szCs w:val="22"/>
+                      <w:lang w:val="ru-RU"/>
+                    </w:rPr>
+                  </w:pPr>
+                  <w:r>
+                    <w:rPr>
+                      <w:b/>
+                      <w:bCs/>
+                      <w:sz w:val="22"/>
+                      <w:szCs w:val="22"/>
+                      <w:lang w:eastAsia="pl-PL"/>
+                    </w:rPr>
+                    <w:t xml:space="preserve">ФОП _______________ </w:t>
+                  </w:r>
+                  <w:r>
+                    <w:rPr>
+                      <w:b/>
+                      <w:bCs/>
+                      <w:sz w:val="22"/>
+                      <w:szCs w:val="22"/>
+                      <w:lang w:val="ru-RU" w:eastAsia="pl-PL"/>
+                    </w:rPr>
+                    <w:t>@</w:t>
+                  </w:r>
+                  <w:r>
+                    <w:rPr>
+                      <w:b/>
+                      <w:bCs/>
+                      <w:sz w:val="22"/>
+                      <w:szCs w:val="22"/>
+                      <w:lang w:val="en-US" w:eastAsia="pl-PL"/>
+                    </w:rPr>
+                    <w:t>fopname</w:t>
+                  </w:r>
+                  <w:r>
+                    <w:rPr>
+                      <w:b/>
+                      <w:bCs/>
+                      <w:sz w:val="22"/>
+                      <w:szCs w:val="22"/>
+                      <w:lang w:val="ru-RU" w:eastAsia="pl-PL"/>
+                    </w:rPr>
+                    <w:t>_</w:t>
+                  </w:r>
+                  <w:r>
+                    <w:rPr>
+                      <w:b/>
+                      <w:bCs/>
+                      <w:sz w:val="22"/>
+                      <w:szCs w:val="22"/>
+                      <w:lang w:val="en-US" w:eastAsia="pl-PL"/>
+                    </w:rPr>
+                    <w:t>short</w:t>
+                  </w:r>
+                </w:p>
+              </w:tc>
+              <w:tc>
+                <w:tcPr>
+                  <w:tcW w:w="4960" w:type="dxa"/>
+                  <w:tcBorders/>
+                </w:tcPr>
+                <w:p>
+                  <w:pPr>
+                    <w:pStyle w:val="Normal"/>
+                    <w:widowControl w:val="false"/>
+                    <w:ind w:right="225" w:hanging="0"/>
+                    <w:rPr>
+                      <w:sz w:val="22"/>
+                      <w:szCs w:val="22"/>
+                    </w:rPr>
+                  </w:pPr>
+                  <w:r>
+                    <w:rPr>
+                      <w:sz w:val="22"/>
+                      <w:szCs w:val="22"/>
+                    </w:rPr>
+                    <w:br/>
+                  </w:r>
+                  <w:r>
+                    <w:rPr>
+                      <w:b/>
+                      <w:bCs/>
+                      <w:iCs/>
+                      <w:sz w:val="22"/>
+                      <w:szCs w:val="22"/>
+                    </w:rPr>
+                    <w:t xml:space="preserve">Фізична особа - підприємець </w:t>
+                  </w:r>
+                </w:p>
+                <w:p>
+                  <w:pPr>
+                    <w:pStyle w:val="Normal"/>
+                    <w:widowControl w:val="false"/>
+                    <w:ind w:right="225" w:hanging="0"/>
+                    <w:jc w:val="both"/>
+                    <w:rPr>
+                      <w:bCs/>
+                      <w:color w:val="000000"/>
+                      <w:sz w:val="22"/>
+                      <w:szCs w:val="22"/>
+                      <w:shd w:fill="FFFFFF" w:val="clear"/>
+                      <w:lang w:eastAsia="ru-RU"/>
+                    </w:rPr>
+                  </w:pPr>
+                  <w:r>
+                    <w:rPr>
+                      <w:bCs/>
+                      <w:color w:val="000000"/>
+                      <w:sz w:val="22"/>
+                      <w:szCs w:val="22"/>
+                      <w:shd w:fill="FFFFFF" w:val="clear"/>
+                      <w:lang w:eastAsia="ru-RU"/>
+                    </w:rPr>
+                    <w:t>@</w:t>
+                  </w:r>
+                  <w:r>
+                    <w:rPr>
+                      <w:bCs/>
+                      <w:color w:val="000000"/>
+                      <w:sz w:val="22"/>
+                      <w:szCs w:val="22"/>
+                      <w:shd w:fill="FFFFFF" w:val="clear"/>
+                      <w:lang w:val="en-US" w:eastAsia="ru-RU"/>
+                    </w:rPr>
+                    <w:t>ri</w:t>
+                  </w:r>
+                  <w:r>
+                    <w:rPr>
+                      <w:bCs/>
+                      <w:color w:val="000000"/>
+                      <w:sz w:val="22"/>
+                      <w:szCs w:val="22"/>
+                      <w:shd w:fill="FFFFFF" w:val="clear"/>
+                      <w:lang w:eastAsia="ru-RU"/>
+                    </w:rPr>
+                    <w:t>_</w:t>
+                  </w:r>
+                  <w:r>
+                    <w:rPr>
+                      <w:bCs/>
+                      <w:color w:val="000000"/>
+                      <w:sz w:val="22"/>
+                      <w:szCs w:val="22"/>
+                      <w:shd w:fill="FFFFFF" w:val="clear"/>
+                      <w:lang w:val="en-US" w:eastAsia="ru-RU"/>
+                    </w:rPr>
+                    <w:t>name</w:t>
+                  </w:r>
+                </w:p>
+                <w:p>
+                  <w:pPr>
+                    <w:pStyle w:val="Normal"/>
+                    <w:widowControl w:val="false"/>
+                    <w:ind w:right="225" w:hanging="0"/>
+                    <w:jc w:val="both"/>
+                    <w:rPr>
+                      <w:bCs/>
+                      <w:color w:val="000000"/>
+                      <w:sz w:val="22"/>
+                      <w:szCs w:val="22"/>
+                      <w:shd w:fill="FFFFFF" w:val="clear"/>
+                      <w:lang w:val="ru-RU" w:eastAsia="ru-RU"/>
+                    </w:rPr>
+                  </w:pPr>
+                  <w:r>
+                    <w:rPr>
+                      <w:b/>
+                      <w:color w:val="000000"/>
+                      <w:sz w:val="22"/>
+                      <w:szCs w:val="22"/>
+                      <w:shd w:fill="FFFFFF" w:val="clear"/>
+                      <w:lang w:eastAsia="ru-RU"/>
+                    </w:rPr>
+                    <w:t xml:space="preserve">Адреса: </w:t>
+                  </w:r>
+                  <w:r>
+                    <w:rPr>
+                      <w:bCs/>
+                      <w:color w:val="000000"/>
+                      <w:sz w:val="22"/>
+                      <w:szCs w:val="22"/>
+                      <w:shd w:fill="FFFFFF" w:val="clear"/>
+                      <w:lang w:eastAsia="ru-RU"/>
+                    </w:rPr>
+                    <w:t>@</w:t>
+                  </w:r>
+                  <w:r>
+                    <w:rPr>
+                      <w:bCs/>
+                      <w:color w:val="000000"/>
+                      <w:sz w:val="22"/>
+                      <w:szCs w:val="22"/>
+                      <w:shd w:fill="FFFFFF" w:val="clear"/>
+                      <w:lang w:val="en-US" w:eastAsia="ru-RU"/>
+                    </w:rPr>
+                    <w:t>ri</w:t>
+                  </w:r>
+                  <w:r>
+                    <w:rPr>
+                      <w:bCs/>
+                      <w:color w:val="000000"/>
+                      <w:sz w:val="22"/>
+                      <w:szCs w:val="22"/>
+                      <w:shd w:fill="FFFFFF" w:val="clear"/>
+                      <w:lang w:val="ru-RU" w:eastAsia="ru-RU"/>
+                    </w:rPr>
+                    <w:t>_</w:t>
+                  </w:r>
+                  <w:r>
+                    <w:rPr>
+                      <w:bCs/>
+                      <w:color w:val="000000"/>
+                      <w:sz w:val="22"/>
+                      <w:szCs w:val="22"/>
+                      <w:shd w:fill="FFFFFF" w:val="clear"/>
+                      <w:lang w:val="en-US" w:eastAsia="ru-RU"/>
+                    </w:rPr>
+                    <w:t>address</w:t>
+                  </w:r>
+                </w:p>
+                <w:p>
+                  <w:pPr>
+                    <w:pStyle w:val="Normal"/>
+                    <w:widowControl w:val="false"/>
+                    <w:ind w:right="225" w:hanging="0"/>
+                    <w:jc w:val="both"/>
+                    <w:rPr>
+                      <w:color w:val="000000"/>
+                      <w:sz w:val="22"/>
+                      <w:szCs w:val="22"/>
+                      <w:lang w:val="ru-RU" w:eastAsia="ru-RU"/>
+                    </w:rPr>
+                  </w:pPr>
+                  <w:r>
+                    <w:rPr>
+                      <w:b/>
+                      <w:bCs/>
+                      <w:sz w:val="22"/>
+                      <w:szCs w:val="22"/>
+                    </w:rPr>
+                    <w:t>РНОКПП</w:t>
+                  </w:r>
+                  <w:r>
+                    <w:rPr>
+                      <w:bCs/>
+                      <w:sz w:val="22"/>
+                      <w:szCs w:val="22"/>
+                    </w:rPr>
+                    <w:t xml:space="preserve"> </w:t>
+                  </w:r>
+                  <w:r>
+                    <w:rPr>
+                      <w:bCs/>
+                      <w:sz w:val="22"/>
+                      <w:szCs w:val="22"/>
+                      <w:lang w:val="ru-RU"/>
+                    </w:rPr>
+                    <w:t>@</w:t>
+                  </w:r>
+                  <w:r>
+                    <w:rPr>
+                      <w:bCs/>
+                      <w:sz w:val="22"/>
+                      <w:szCs w:val="22"/>
+                      <w:lang w:val="en-US"/>
+                    </w:rPr>
+                    <w:t>inn</w:t>
+                  </w:r>
+                  <w:r>
+                    <w:rPr>
+                      <w:bCs/>
+                      <w:sz w:val="22"/>
+                      <w:szCs w:val="22"/>
+                      <w:lang w:val="ru-RU"/>
+                    </w:rPr>
+                    <w:t>_</w:t>
+                  </w:r>
+                  <w:r>
+                    <w:rPr>
+                      <w:bCs/>
+                      <w:sz w:val="22"/>
+                      <w:szCs w:val="22"/>
+                      <w:lang w:val="en-US"/>
+                    </w:rPr>
+                    <w:t>ri</w:t>
+                  </w:r>
+                </w:p>
+                <w:p>
+                  <w:pPr>
+                    <w:pStyle w:val="Normal"/>
+                    <w:widowControl w:val="false"/>
+                    <w:spacing w:before="0" w:after="0"/>
+                    <w:ind w:right="225" w:hanging="0"/>
+                    <w:contextualSpacing/>
+                    <w:rPr>
+                      <w:b/>
+                      <w:b/>
+                      <w:sz w:val="22"/>
+                      <w:szCs w:val="22"/>
+                      <w:lang w:val="en-US"/>
+                    </w:rPr>
+                  </w:pPr>
+                  <w:r>
+                    <w:rPr>
+                      <w:b/>
+                      <w:sz w:val="22"/>
+                      <w:szCs w:val="22"/>
+                    </w:rPr>
+                    <w:t xml:space="preserve">п/р </w:t>
+                  </w:r>
+                  <w:r>
+                    <w:rPr>
+                      <w:bCs/>
+                      <w:sz w:val="22"/>
+                      <w:szCs w:val="22"/>
+                      <w:lang w:val="en-US"/>
+                    </w:rPr>
+                    <w:t>@ri_iban</w:t>
+                  </w:r>
+                </w:p>
+                <w:p>
+                  <w:pPr>
+                    <w:pStyle w:val="Normal"/>
+                    <w:widowControl w:val="false"/>
+                    <w:spacing w:before="0" w:after="0"/>
+                    <w:ind w:right="225" w:hanging="0"/>
+                    <w:contextualSpacing/>
+                    <w:rPr>
+                      <w:b/>
+                      <w:b/>
+                      <w:sz w:val="22"/>
+                      <w:szCs w:val="22"/>
+                      <w:lang w:val="en-US"/>
+                    </w:rPr>
+                  </w:pPr>
+                  <w:r>
+                    <w:rPr>
+                      <w:b/>
+                      <w:sz w:val="22"/>
+                      <w:szCs w:val="22"/>
+                      <w:lang w:val="en-US"/>
+                    </w:rPr>
+                    <w:t>@</w:t>
+                  </w:r>
+                  <w:r>
+                    <w:rPr>
+                      <w:b/>
+                      <w:bCs/>
+                      <w:sz w:val="22"/>
+                      <w:szCs w:val="22"/>
+                      <w:lang w:val="en-US"/>
+                    </w:rPr>
+                    <w:t>bank_account_detail_ri</w:t>
+                  </w:r>
+                </w:p>
+                <w:p>
+                  <w:pPr>
+                    <w:pStyle w:val="Normal"/>
+                    <w:widowControl w:val="false"/>
+                    <w:spacing w:before="0" w:after="0"/>
+                    <w:ind w:right="225" w:hanging="0"/>
+                    <w:contextualSpacing/>
+                    <w:rPr>
+                      <w:sz w:val="22"/>
+                      <w:szCs w:val="22"/>
+                    </w:rPr>
+                  </w:pPr>
+                  <w:r>
+                    <w:rPr>
+                      <w:sz w:val="22"/>
+                      <w:szCs w:val="22"/>
+                    </w:rPr>
+                  </w:r>
+                </w:p>
+                <w:p>
+                  <w:pPr>
+                    <w:pStyle w:val="Normal"/>
+                    <w:widowControl w:val="false"/>
+                    <w:spacing w:before="0" w:after="0"/>
+                    <w:ind w:right="225" w:hanging="0"/>
+                    <w:contextualSpacing/>
+                    <w:rPr>
+                      <w:sz w:val="22"/>
+                      <w:szCs w:val="22"/>
+                    </w:rPr>
+                  </w:pPr>
+                  <w:r>
+                    <w:rPr>
+                      <w:sz w:val="22"/>
+                      <w:szCs w:val="22"/>
+                    </w:rPr>
+                  </w:r>
+                </w:p>
+                <w:p>
+                  <w:pPr>
+                    <w:pStyle w:val="Normal"/>
+                    <w:widowControl w:val="false"/>
+                    <w:ind w:right="225" w:hanging="0"/>
+                    <w:rPr/>
+                  </w:pPr>
+                  <w:r>
+                    <w:rPr>
+                      <w:b/>
+                      <w:sz w:val="22"/>
+                      <w:szCs w:val="22"/>
+                    </w:rPr>
+                    <w:t>ФОП____________________</w:t>
+                  </w:r>
+                  <w:r>
+                    <w:rPr>
+                      <w:b/>
+                      <w:sz w:val="22"/>
+                      <w:szCs w:val="22"/>
+                      <w:lang w:val="en-US"/>
+                    </w:rPr>
+                    <w:t>@riname_short</w:t>
+                  </w:r>
+                  <w:r>
+                    <w:rPr>
+                      <w:b/>
+                      <w:sz w:val="22"/>
+                      <w:szCs w:val="22"/>
+                    </w:rPr>
+                    <w:t xml:space="preserve"> </w:t>
+                  </w:r>
+                </w:p>
+              </w:tc>
+            </w:tr>
+          </w:tbl>
           <w:p>
             <w:pPr>
-              <w:tabs>
-                <w:tab w:val="left" w:pos="4395"/>
-              </w:tabs>
-              <w:ind w:right="62"/>
+              <w:pStyle w:val="Normal"/>
+              <w:widowControl w:val="false"/>
+              <w:jc w:val="both"/>
               <w:rPr>
                 <w:b/>
-                <w:bCs/>
-                <w:sz w:val="22"/>
-                <w:szCs w:val="22"/>
-                <w:lang w:eastAsia="pl-PL"/>
-              </w:rPr>
-            </w:pPr>
-          </w:p>
-          <w:p>
-            <w:pPr>
-              <w:tabs>
-                <w:tab w:val="left" w:pos="4395"/>
-              </w:tabs>
-              <w:ind w:right="62"/>
-              <w:rPr>
                 <w:b/>
-                <w:bCs/>
-                <w:sz w:val="22"/>
-                <w:szCs w:val="22"/>
-                <w:lang w:eastAsia="pl-PL"/>
+                <w:sz w:val="22"/>
+                <w:szCs w:val="22"/>
               </w:rPr>
             </w:pPr>
             <w:r>
               <w:rPr>
                 <w:b/>
-                <w:bCs/>
-                <w:sz w:val="22"/>
-                <w:szCs w:val="22"/>
-                <w:lang w:eastAsia="pl-PL"/>
-              </w:rPr>
-              <w:t>Фізична особа – підприємець</w:t>
-            </w:r>
-          </w:p>
-          <w:p>
-            <w:pPr>
-              <w:tabs>
-                <w:tab w:val="left" w:pos="4395"/>
-              </w:tabs>
-              <w:ind w:right="62"/>
-              <w:rPr>
-                <w:sz w:val="22"/>
-                <w:szCs w:val="22"/>
-                <w:lang w:eastAsia="pl-PL"/>
-              </w:rPr>
-            </w:pPr>
-            <w:r>
-              <w:rPr>
-                <w:b/>
-                <w:bCs/>
-                <w:sz w:val="22"/>
-                <w:szCs w:val="22"/>
-                <w:lang w:eastAsia="pl-PL"/>
-              </w:rPr>
-              <w:t>@</w:t>
-            </w:r>
-            <w:r>
-              <w:rPr>
-                <w:b/>
-                <w:bCs/>
-                <w:sz w:val="22"/>
-                <w:szCs w:val="22"/>
-                <w:lang w:val="en-US" w:eastAsia="pl-PL"/>
-              </w:rPr>
-              <w:t>fop</w:t>
-            </w:r>
-            <w:r>
-              <w:rPr>
-                <w:b/>
-                <w:bCs/>
-                <w:sz w:val="22"/>
-                <w:szCs w:val="22"/>
-                <w:lang w:eastAsia="pl-PL"/>
-              </w:rPr>
-              <w:t>_</w:t>
-            </w:r>
-            <w:r>
-              <w:rPr>
-                <w:b/>
-                <w:bCs/>
-                <w:sz w:val="22"/>
-                <w:szCs w:val="22"/>
-                <w:lang w:val="en-US" w:eastAsia="pl-PL"/>
-              </w:rPr>
-              <w:t>name</w:t>
-            </w:r>
-          </w:p>
-          <w:p>
-            <w:pPr>
-              <w:tabs>
-                <w:tab w:val="left" w:pos="4395"/>
-              </w:tabs>
-              <w:snapToGrid w:val="0"/>
-              <w:ind w:right="62"/>
-              <w:rPr>
-                <w:bCs/>
-                <w:sz w:val="22"/>
-                <w:szCs w:val="22"/>
-              </w:rPr>
-            </w:pPr>
-            <w:r>
-              <w:rPr>
-                <w:b/>
-                <w:bCs/>
-                <w:sz w:val="22"/>
-                <w:szCs w:val="22"/>
-                <w:lang w:eastAsia="pl-PL"/>
-              </w:rPr>
-              <w:t>Адреса</w:t>
-            </w:r>
-            <w:r>
-              <w:rPr>
-                <w:bCs/>
-                <w:sz w:val="22"/>
-                <w:szCs w:val="22"/>
-                <w:lang w:eastAsia="pl-PL"/>
-              </w:rPr>
-              <w:t>: @</w:t>
-            </w:r>
-            <w:r>
-              <w:rPr>
-                <w:bCs/>
-                <w:sz w:val="22"/>
-                <w:szCs w:val="22"/>
-                <w:lang w:val="en-US" w:eastAsia="pl-PL"/>
-              </w:rPr>
-              <w:t>fop</w:t>
-            </w:r>
-            <w:r>
-              <w:rPr>
-                <w:bCs/>
-                <w:sz w:val="22"/>
-                <w:szCs w:val="22"/>
-                <w:lang w:eastAsia="pl-PL"/>
-              </w:rPr>
-              <w:t>_</w:t>
-            </w:r>
-            <w:r>
-              <w:rPr>
-                <w:bCs/>
-                <w:sz w:val="22"/>
-                <w:szCs w:val="22"/>
-                <w:lang w:val="en-US" w:eastAsia="pl-PL"/>
-              </w:rPr>
-              <w:t>address</w:t>
-            </w:r>
-            <w:r>
-              <w:rPr>
-                <w:bCs/>
-                <w:sz w:val="22"/>
-                <w:szCs w:val="22"/>
-                <w:lang w:eastAsia="pl-PL"/>
-              </w:rPr>
-              <w:t xml:space="preserve"> </w:t>
-            </w:r>
-          </w:p>
-          <w:p>
-            <w:pPr>
-              <w:tabs>
-                <w:tab w:val="left" w:pos="4395"/>
-              </w:tabs>
-              <w:ind w:right="62"/>
-              <w:rPr>
-                <w:bCs/>
-                <w:sz w:val="22"/>
-                <w:szCs w:val="22"/>
-                <w:lang w:eastAsia="pl-PL"/>
-              </w:rPr>
-            </w:pPr>
-            <w:r>
-              <w:rPr>
-                <w:b/>
-                <w:sz w:val="22"/>
-                <w:szCs w:val="22"/>
-              </w:rPr>
-              <w:t>РНОКПП: @</w:t>
-            </w:r>
-            <w:r>
-              <w:rPr>
-                <w:b/>
-                <w:sz w:val="22"/>
-                <w:szCs w:val="22"/>
-                <w:lang w:val="en-US"/>
-              </w:rPr>
-              <w:t>inn</w:t>
-            </w:r>
-            <w:r>
-              <w:rPr>
-                <w:b/>
-                <w:sz w:val="22"/>
-                <w:szCs w:val="22"/>
-              </w:rPr>
-              <w:t>_</w:t>
-            </w:r>
-            <w:r>
-              <w:rPr>
-                <w:b/>
-                <w:sz w:val="22"/>
-                <w:szCs w:val="22"/>
-                <w:lang w:val="en-US"/>
-              </w:rPr>
-              <w:t>fop</w:t>
-            </w:r>
-          </w:p>
-          <w:p>
-            <w:pPr>
-              <w:tabs>
-                <w:tab w:val="left" w:pos="4395"/>
-              </w:tabs>
-              <w:snapToGrid w:val="0"/>
-              <w:ind w:right="62"/>
-              <w:rPr>
-                <w:bCs/>
-                <w:sz w:val="22"/>
-                <w:szCs w:val="22"/>
-              </w:rPr>
-            </w:pPr>
-            <w:r>
-              <w:rPr>
-                <w:b/>
-                <w:bCs/>
-                <w:sz w:val="22"/>
-                <w:szCs w:val="22"/>
-                <w:lang w:eastAsia="pl-PL"/>
-              </w:rPr>
-              <w:t>п\р</w:t>
-            </w:r>
-            <w:r>
-              <w:rPr>
-                <w:bCs/>
-                <w:sz w:val="22"/>
-                <w:szCs w:val="22"/>
-              </w:rPr>
-              <w:t xml:space="preserve">: </w:t>
-            </w:r>
-            <w:r>
-              <w:rPr>
-                <w:sz w:val="22"/>
-                <w:szCs w:val="22"/>
-              </w:rPr>
-              <w:t>@</w:t>
-            </w:r>
-            <w:r>
-              <w:rPr>
-                <w:sz w:val="22"/>
-                <w:szCs w:val="22"/>
-                <w:lang w:val="en-US"/>
-              </w:rPr>
-              <w:t>fop</w:t>
-            </w:r>
-            <w:r>
-              <w:rPr>
-                <w:sz w:val="22"/>
-                <w:szCs w:val="22"/>
-              </w:rPr>
-              <w:t>_</w:t>
-            </w:r>
-            <w:proofErr w:type="spellStart"/>
-            <w:r>
-              <w:rPr>
-                <w:sz w:val="22"/>
-                <w:szCs w:val="22"/>
-                <w:lang w:val="en-US"/>
-              </w:rPr>
-              <w:t>iban</w:t>
-            </w:r>
-            <w:proofErr w:type="spellEnd"/>
-          </w:p>
-          <w:p>
-            <w:pPr>
-              <w:tabs>
-                <w:tab w:val="left" w:pos="4395"/>
-              </w:tabs>
-              <w:snapToGrid w:val="0"/>
-              <w:ind w:right="62"/>
-              <w:rPr>
-                <w:sz w:val="22"/>
-                <w:szCs w:val="22"/>
-              </w:rPr>
-            </w:pPr>
-            <w:r>
-              <w:rPr>
-                <w:b/>
-                <w:bCs/>
-                <w:sz w:val="22"/>
-                <w:szCs w:val="22"/>
-              </w:rPr>
-              <w:t>@</w:t>
-            </w:r>
-            <w:r>
-              <w:rPr>
-                <w:b/>
-                <w:bCs/>
-                <w:sz w:val="22"/>
-                <w:szCs w:val="22"/>
-                <w:lang w:val="en-US"/>
-              </w:rPr>
-              <w:t>bank</w:t>
-            </w:r>
-            <w:r>
-              <w:rPr>
-                <w:b/>
-                <w:bCs/>
-                <w:sz w:val="22"/>
-                <w:szCs w:val="22"/>
-              </w:rPr>
-              <w:t>_</w:t>
-            </w:r>
-            <w:r>
-              <w:rPr>
-                <w:b/>
-                <w:bCs/>
-                <w:sz w:val="22"/>
-                <w:szCs w:val="22"/>
-                <w:lang w:val="en-US"/>
-              </w:rPr>
-              <w:t>account</w:t>
-            </w:r>
-            <w:r>
-              <w:rPr>
-                <w:b/>
-                <w:bCs/>
-                <w:sz w:val="22"/>
-                <w:szCs w:val="22"/>
-              </w:rPr>
-              <w:t>_</w:t>
-            </w:r>
-            <w:r>
-              <w:rPr>
-                <w:b/>
-                <w:bCs/>
-                <w:sz w:val="22"/>
-                <w:szCs w:val="22"/>
-                <w:lang w:val="en-US"/>
-              </w:rPr>
-              <w:t>detail</w:t>
-            </w:r>
-            <w:r>
-              <w:rPr>
-                <w:b/>
-                <w:bCs/>
-                <w:sz w:val="22"/>
-                <w:szCs w:val="22"/>
-              </w:rPr>
-              <w:t>_</w:t>
-            </w:r>
-            <w:r>
-              <w:rPr>
-                <w:b/>
-                <w:bCs/>
-                <w:sz w:val="22"/>
-                <w:szCs w:val="22"/>
-                <w:lang w:val="en-US"/>
-              </w:rPr>
-              <w:t>fop</w:t>
-            </w:r>
-          </w:p>
-          <w:p>
-            <w:pPr>
-              <w:tabs>
-                <w:tab w:val="left" w:pos="4395"/>
-              </w:tabs>
-              <w:ind w:right="62"/>
-              <w:rPr>
-                <w:bCs/>
-                <w:sz w:val="22"/>
-                <w:szCs w:val="22"/>
-                <w:lang w:eastAsia="pl-PL"/>
-              </w:rPr>
-            </w:pPr>
-          </w:p>
-          <w:p>
-            <w:pPr>
-              <w:tabs>
-                <w:tab w:val="left" w:pos="4395"/>
-              </w:tabs>
-              <w:ind w:right="62"/>
-              <w:rPr>
-                <w:bCs/>
-                <w:sz w:val="22"/>
-                <w:szCs w:val="22"/>
-                <w:lang w:eastAsia="pl-PL"/>
-              </w:rPr>
-            </w:pPr>
-          </w:p>
-          <w:p>
-            <w:pPr>
-              <w:tabs>
-                <w:tab w:val="left" w:pos="4395"/>
-              </w:tabs>
-              <w:ind w:right="62"/>
-              <w:rPr>
-                <w:b/>
-                <w:sz w:val="22"/>
-                <w:szCs w:val="22"/>
-              </w:rPr>
-            </w:pPr>
-            <w:r>
-              <w:rPr>
-                <w:b/>
-                <w:bCs/>
-                <w:sz w:val="22"/>
-                <w:szCs w:val="22"/>
-                <w:lang w:eastAsia="pl-PL"/>
-              </w:rPr>
-              <w:t>ФОП _______________ @</w:t>
-            </w:r>
-            <w:proofErr w:type="spellStart"/>
-            <w:r>
-              <w:rPr>
-                <w:b/>
-                <w:bCs/>
-                <w:sz w:val="22"/>
-                <w:szCs w:val="22"/>
-                <w:lang w:val="en-US" w:eastAsia="pl-PL"/>
-              </w:rPr>
-              <w:t>fopname</w:t>
-            </w:r>
-            <w:proofErr w:type="spellEnd"/>
-            <w:r>
-              <w:rPr>
-                <w:b/>
-                <w:bCs/>
-                <w:sz w:val="22"/>
-                <w:szCs w:val="22"/>
-                <w:lang w:eastAsia="pl-PL"/>
-              </w:rPr>
-              <w:t>_</w:t>
-            </w:r>
-            <w:r>
-              <w:rPr>
-                <w:b/>
-                <w:bCs/>
-                <w:sz w:val="22"/>
-                <w:szCs w:val="22"/>
-                <w:lang w:val="en-US" w:eastAsia="pl-PL"/>
-              </w:rPr>
-              <w:t>short</w:t>
+                <w:sz w:val="22"/>
+                <w:szCs w:val="22"/>
+              </w:rPr>
             </w:r>
           </w:p>
         </w:tc>
         <w:tc>
           <w:tcPr>
-            <w:tcW w:w="5103" w:type="dxa"/>
+            <w:tcW w:w="230" w:type="dxa"/>
+            <w:tcBorders/>
           </w:tcPr>
           <w:p>
             <w:pPr>
-              <w:ind w:right="225"/>
-              <w:rPr>
-                <w:sz w:val="22"/>
-                <w:szCs w:val="22"/>
-              </w:rPr>
+              <w:pStyle w:val="Normal"/>
+              <w:widowControl w:val="false"/>
+              <w:rPr/>
             </w:pPr>
             <w:r>
-              <w:rPr>
-                <w:sz w:val="22"/>
-                <w:szCs w:val="22"/>
-              </w:rPr>
-              <w:br/>
+              <w:rPr/>
             </w:r>
-            <w:r>
-              <w:rPr>
-                <w:b/>
-                <w:bCs/>
-                <w:iCs/>
-                <w:sz w:val="22"/>
-                <w:szCs w:val="22"/>
-              </w:rPr>
-              <w:t xml:space="preserve">Фізична особа - підприємець </w:t>
-            </w:r>
-          </w:p>
-          <w:p>
-            <w:pPr>
-              <w:ind w:right="225"/>
-              <w:jc w:val="both"/>
-              <w:rPr>
-                <w:bCs/>
-                <w:color w:val="000000"/>
-                <w:sz w:val="22"/>
-                <w:szCs w:val="22"/>
-                <w:shd w:val="clear" w:color="auto" w:fill="FFFFFF"/>
-                <w:lang w:eastAsia="ru-RU"/>
-              </w:rPr>
-            </w:pPr>
-            <w:r>
-              <w:rPr>
-                <w:bCs/>
-                <w:color w:val="000000"/>
-                <w:sz w:val="22"/>
-                <w:szCs w:val="22"/>
-                <w:shd w:val="clear" w:color="auto" w:fill="FFFFFF"/>
-                <w:lang w:eastAsia="ru-RU"/>
-              </w:rPr>
-              <w:t>@</w:t>
-            </w:r>
-            <w:proofErr w:type="spellStart"/>
-            <w:r>
-              <w:rPr>
-                <w:bCs/>
-                <w:color w:val="000000"/>
-                <w:sz w:val="22"/>
-                <w:szCs w:val="22"/>
-                <w:shd w:val="clear" w:color="auto" w:fill="FFFFFF"/>
-                <w:lang w:val="en-US" w:eastAsia="ru-RU"/>
-              </w:rPr>
-              <w:t>ri</w:t>
-            </w:r>
-            <w:proofErr w:type="spellEnd"/>
-            <w:r>
-              <w:rPr>
-                <w:bCs/>
-                <w:color w:val="000000"/>
-                <w:sz w:val="22"/>
-                <w:szCs w:val="22"/>
-                <w:shd w:val="clear" w:color="auto" w:fill="FFFFFF"/>
-                <w:lang w:eastAsia="ru-RU"/>
-              </w:rPr>
-              <w:t>_</w:t>
-            </w:r>
-            <w:r>
-              <w:rPr>
-                <w:bCs/>
-                <w:color w:val="000000"/>
-                <w:sz w:val="22"/>
-                <w:szCs w:val="22"/>
-                <w:shd w:val="clear" w:color="auto" w:fill="FFFFFF"/>
-                <w:lang w:val="en-US" w:eastAsia="ru-RU"/>
-              </w:rPr>
-              <w:t>name</w:t>
-            </w:r>
-          </w:p>
-          <w:p>
-            <w:pPr>
-              <w:ind w:right="225"/>
-              <w:jc w:val="both"/>
-              <w:rPr>
-                <w:bCs/>
-                <w:color w:val="000000"/>
-                <w:sz w:val="22"/>
-                <w:szCs w:val="22"/>
-                <w:shd w:val="clear" w:color="auto" w:fill="FFFFFF"/>
-                <w:lang w:eastAsia="ru-RU"/>
-              </w:rPr>
-            </w:pPr>
-            <w:r>
-              <w:rPr>
-                <w:b/>
-                <w:color w:val="000000"/>
-                <w:sz w:val="22"/>
-                <w:szCs w:val="22"/>
-                <w:shd w:val="clear" w:color="auto" w:fill="FFFFFF"/>
-                <w:lang w:eastAsia="ru-RU"/>
-              </w:rPr>
-              <w:t xml:space="preserve">Адреса: </w:t>
-            </w:r>
-            <w:r>
-              <w:rPr>
-                <w:bCs/>
-                <w:color w:val="000000"/>
-                <w:sz w:val="22"/>
-                <w:szCs w:val="22"/>
-                <w:shd w:val="clear" w:color="auto" w:fill="FFFFFF"/>
-                <w:lang w:eastAsia="ru-RU"/>
-              </w:rPr>
-              <w:t>@</w:t>
-            </w:r>
-            <w:proofErr w:type="spellStart"/>
-            <w:r>
-              <w:rPr>
-                <w:bCs/>
-                <w:color w:val="000000"/>
-                <w:sz w:val="22"/>
-                <w:szCs w:val="22"/>
-                <w:shd w:val="clear" w:color="auto" w:fill="FFFFFF"/>
-                <w:lang w:val="en-US" w:eastAsia="ru-RU"/>
-              </w:rPr>
-              <w:t>ri</w:t>
-            </w:r>
-            <w:proofErr w:type="spellEnd"/>
-            <w:r>
-              <w:rPr>
-                <w:bCs/>
-                <w:color w:val="000000"/>
-                <w:sz w:val="22"/>
-                <w:szCs w:val="22"/>
-                <w:shd w:val="clear" w:color="auto" w:fill="FFFFFF"/>
-                <w:lang w:eastAsia="ru-RU"/>
-              </w:rPr>
-              <w:t>_</w:t>
-            </w:r>
-            <w:r>
-              <w:rPr>
-                <w:bCs/>
-                <w:color w:val="000000"/>
-                <w:sz w:val="22"/>
-                <w:szCs w:val="22"/>
-                <w:shd w:val="clear" w:color="auto" w:fill="FFFFFF"/>
-                <w:lang w:val="en-US" w:eastAsia="ru-RU"/>
-              </w:rPr>
-              <w:t>address</w:t>
-            </w:r>
-          </w:p>
-          <w:p>
-            <w:pPr>
-              <w:ind w:right="225"/>
-              <w:jc w:val="both"/>
-              <w:rPr>
-                <w:color w:val="000000"/>
-                <w:sz w:val="22"/>
-                <w:szCs w:val="22"/>
-                <w:lang w:eastAsia="ru-RU"/>
-              </w:rPr>
-            </w:pPr>
-            <w:r>
-              <w:rPr>
-                <w:b/>
-                <w:bCs/>
-                <w:sz w:val="22"/>
-                <w:szCs w:val="22"/>
-              </w:rPr>
-              <w:t>РНОКПП</w:t>
-            </w:r>
-            <w:r>
-              <w:rPr>
-                <w:bCs/>
-                <w:sz w:val="22"/>
-                <w:szCs w:val="22"/>
-              </w:rPr>
-              <w:t xml:space="preserve"> @</w:t>
-            </w:r>
-            <w:r>
-              <w:rPr>
-                <w:bCs/>
-                <w:sz w:val="22"/>
-                <w:szCs w:val="22"/>
-                <w:lang w:val="en-US"/>
-              </w:rPr>
-              <w:t>inn</w:t>
-            </w:r>
-            <w:r>
-              <w:rPr>
-                <w:bCs/>
-                <w:sz w:val="22"/>
-                <w:szCs w:val="22"/>
-              </w:rPr>
-              <w:t>_</w:t>
-            </w:r>
-            <w:proofErr w:type="spellStart"/>
-            <w:r>
-              <w:rPr>
-                <w:bCs/>
-                <w:sz w:val="22"/>
-                <w:szCs w:val="22"/>
-                <w:lang w:val="en-US"/>
-              </w:rPr>
-              <w:t>ri</w:t>
-            </w:r>
-            <w:proofErr w:type="spellEnd"/>
-          </w:p>
-          <w:p>
-            <w:pPr>
-              <w:ind w:right="225"/>
-              <w:contextualSpacing/>
-              <w:rPr>
-                <w:b/>
-                <w:sz w:val="22"/>
-                <w:szCs w:val="22"/>
-              </w:rPr>
-            </w:pPr>
-            <w:r>
-              <w:rPr>
-                <w:b/>
-                <w:sz w:val="22"/>
-                <w:szCs w:val="22"/>
-              </w:rPr>
-              <w:t xml:space="preserve">п/р </w:t>
-            </w:r>
-            <w:r>
-              <w:rPr>
-                <w:bCs/>
-                <w:sz w:val="22"/>
-                <w:szCs w:val="22"/>
-              </w:rPr>
-              <w:t>@</w:t>
-            </w:r>
-            <w:proofErr w:type="spellStart"/>
-            <w:r>
-              <w:rPr>
-                <w:bCs/>
-                <w:sz w:val="22"/>
-                <w:szCs w:val="22"/>
-                <w:lang w:val="en-US"/>
-              </w:rPr>
-              <w:t>ri</w:t>
-            </w:r>
-            <w:proofErr w:type="spellEnd"/>
-            <w:r>
-              <w:rPr>
-                <w:bCs/>
-                <w:sz w:val="22"/>
-                <w:szCs w:val="22"/>
-              </w:rPr>
-              <w:t>_</w:t>
-            </w:r>
-            <w:proofErr w:type="spellStart"/>
-            <w:r>
-              <w:rPr>
-                <w:bCs/>
-                <w:sz w:val="22"/>
-                <w:szCs w:val="22"/>
-                <w:lang w:val="en-US"/>
-              </w:rPr>
-              <w:t>iban</w:t>
-            </w:r>
-            <w:proofErr w:type="spellEnd"/>
-          </w:p>
-          <w:p>
-            <w:pPr>
-              <w:ind w:right="225"/>
-              <w:contextualSpacing/>
-              <w:rPr>
-                <w:b/>
-                <w:sz w:val="22"/>
-                <w:szCs w:val="22"/>
-              </w:rPr>
-            </w:pPr>
-            <w:r>
-              <w:rPr>
-                <w:b/>
-                <w:sz w:val="22"/>
-                <w:szCs w:val="22"/>
-              </w:rPr>
-              <w:t>@</w:t>
-            </w:r>
-            <w:r>
-              <w:rPr>
-                <w:b/>
-                <w:bCs/>
-                <w:sz w:val="22"/>
-                <w:szCs w:val="22"/>
-                <w:lang w:val="en-US"/>
-              </w:rPr>
-              <w:t>bank</w:t>
-            </w:r>
-            <w:r>
-              <w:rPr>
-                <w:b/>
-                <w:bCs/>
-                <w:sz w:val="22"/>
-                <w:szCs w:val="22"/>
-              </w:rPr>
-              <w:t>_</w:t>
-            </w:r>
-            <w:r>
-              <w:rPr>
-                <w:b/>
-                <w:bCs/>
-                <w:sz w:val="22"/>
-                <w:szCs w:val="22"/>
-                <w:lang w:val="en-US"/>
-              </w:rPr>
-              <w:t>account</w:t>
-            </w:r>
-            <w:r>
-              <w:rPr>
-                <w:b/>
-                <w:bCs/>
-                <w:sz w:val="22"/>
-                <w:szCs w:val="22"/>
-              </w:rPr>
-              <w:t>_</w:t>
-            </w:r>
-            <w:r>
-              <w:rPr>
-                <w:b/>
-                <w:bCs/>
-                <w:sz w:val="22"/>
-                <w:szCs w:val="22"/>
-                <w:lang w:val="en-US"/>
-              </w:rPr>
-              <w:t>detail</w:t>
-            </w:r>
-            <w:r>
-              <w:rPr>
-                <w:b/>
-                <w:bCs/>
-                <w:sz w:val="22"/>
-                <w:szCs w:val="22"/>
-              </w:rPr>
-              <w:t>_</w:t>
-            </w:r>
-            <w:proofErr w:type="spellStart"/>
-            <w:r>
-              <w:rPr>
-                <w:b/>
-                <w:bCs/>
-                <w:sz w:val="22"/>
-                <w:szCs w:val="22"/>
-                <w:lang w:val="en-US"/>
-              </w:rPr>
-              <w:t>ri</w:t>
-            </w:r>
-            <w:proofErr w:type="spellEnd"/>
-          </w:p>
-          <w:p>
-            <w:pPr>
-              <w:ind w:right="225"/>
-              <w:contextualSpacing/>
-              <w:rPr>
-                <w:sz w:val="22"/>
-                <w:szCs w:val="22"/>
-              </w:rPr>
-            </w:pPr>
-          </w:p>
-          <w:p>
-            <w:pPr>
-              <w:ind w:right="225"/>
-              <w:contextualSpacing/>
-              <w:rPr>
-                <w:sz w:val="22"/>
-                <w:szCs w:val="22"/>
-              </w:rPr>
-            </w:pPr>
-          </w:p>
-          <w:p>
-            <w:pPr>
-              <w:ind w:right="225"/>
-            </w:pPr>
-            <w:r>
-              <w:rPr>
-                <w:b/>
-                <w:sz w:val="22"/>
-                <w:szCs w:val="22"/>
-              </w:rPr>
-              <w:t>ФОП____________________</w:t>
-            </w:r>
-            <w:r>
-              <w:rPr>
-                <w:b/>
-                <w:sz w:val="22"/>
-                <w:szCs w:val="22"/>
-              </w:rPr>
-              <w:t>@</w:t>
-            </w:r>
-            <w:proofErr w:type="spellStart"/>
-            <w:r>
-              <w:rPr>
-                <w:b/>
-                <w:sz w:val="22"/>
-                <w:szCs w:val="22"/>
-                <w:lang w:val="en-US"/>
-              </w:rPr>
-              <w:t>riname</w:t>
-            </w:r>
-            <w:proofErr w:type="spellEnd"/>
-            <w:r>
-              <w:rPr>
-                <w:b/>
-                <w:sz w:val="22"/>
-                <w:szCs w:val="22"/>
-              </w:rPr>
-              <w:t>_</w:t>
-            </w:r>
-            <w:r>
-              <w:rPr>
-                <w:b/>
-                <w:sz w:val="22"/>
-                <w:szCs w:val="22"/>
-                <w:lang w:val="en-US"/>
-              </w:rPr>
-              <w:t>short</w:t>
-            </w:r>
-            <w:r>
-              <w:rPr>
-                <w:b/>
-                <w:sz w:val="22"/>
-                <w:szCs w:val="22"/>
-              </w:rPr>
-              <w:t xml:space="preserve"> </w:t>
-            </w:r>
-          </w:p>
-        </w:tc>
-      </w:tr>
-      <w:tr>
-        <w:tblPrEx>
-          <w:tblBorders>
-            <w:top w:val="single" w:sz="4" w:space="0" w:color="auto"/>
-            <w:left w:val="single" w:sz="4" w:space="0" w:color="auto"/>
-            <w:bottom w:val="single" w:sz="4" w:space="0" w:color="auto"/>
-            <w:right w:val="single" w:sz="4" w:space="0" w:color="auto"/>
-            <w:insideH w:val="single" w:sz="4" w:space="0" w:color="auto"/>
-            <w:insideV w:val="single" w:sz="4" w:space="0" w:color="auto"/>
-          </w:tblBorders>
-        </w:tblPrEx>
-        <w:trPr>
-          <w:trHeight w:val="3010"/>
-        </w:trPr>
-        <w:tc>
-          <w:tcPr>
-            <w:tcW w:w="5085" w:type="dxa"/>
-            <w:tcBorders>
-              <w:top w:val="nil"/>
-              <w:left w:val="nil"/>
-              <w:bottom w:val="nil"/>
-              <w:right w:val="nil"/>
-            </w:tcBorders>
-          </w:tcPr>
-          <w:p>
-            <w:pPr>
-              <w:tabs>
-                <w:tab w:val="left" w:pos="4395"/>
-              </w:tabs>
-              <w:ind w:right="176"/>
-              <w:contextualSpacing/>
-              <w:rPr>
-                <w:rFonts w:ascii="Times New Roman" w:hAnsi="Times New Roman" w:cs="Times New Roman"/>
-                <w:b/>
-                <w:sz w:val="22"/>
-                <w:szCs w:val="22"/>
-              </w:rPr>
-            </w:pPr>
-          </w:p>
-        </w:tc>
-        <w:tc>
-          <w:tcPr>
-            <w:tcW w:w="5103" w:type="dxa"/>
-            <w:tcBorders>
-              <w:top w:val="nil"/>
-              <w:left w:val="nil"/>
-              <w:bottom w:val="nil"/>
-              <w:right w:val="nil"/>
-            </w:tcBorders>
-          </w:tcPr>
-          <w:p>
-            <w:pPr>
-              <w:ind w:right="317"/>
-              <w:contextualSpacing/>
-              <w:rPr>
-                <w:rFonts w:ascii="Times New Roman" w:hAnsi="Times New Roman" w:cs="Times New Roman"/>
-              </w:rPr>
-            </w:pPr>
           </w:p>
         </w:tc>
       </w:tr>
     </w:tbl>
     <w:p>
       <w:pPr>
-        <w:ind w:firstLine="567"/>
-        <w:jc w:val="both"/>
+        <w:pStyle w:val="Normal"/>
+        <w:spacing w:before="0" w:after="0"/>
+        <w:contextualSpacing/>
+        <w:jc w:val="center"/>
         <w:rPr>
           <w:rFonts w:ascii="Times New Roman" w:hAnsi="Times New Roman" w:cs="Times New Roman"/>
-          <w:bCs/>
-          <w:color w:val="000000"/>
-          <w:sz w:val="22"/>
-          <w:szCs w:val="22"/>
-          <w:shd w:val="clear" w:color="auto" w:fill="FFFFFF"/>
         </w:rPr>
       </w:pPr>
+      <w:r>
+        <w:rPr/>
+      </w:r>
     </w:p>
     <w:sectPr>
+      <w:type w:val="nextPage"/>
       <w:pgSz w:w="12240" w:h="15840"/>
-      <w:pgMar w:top="1134" w:right="850" w:bottom="1134" w:left="1701" w:header="708" w:footer="708" w:gutter="0"/>
-      <w:cols w:space="708"/>
-      <w:docGrid w:linePitch="360"/>
+      <w:pgMar w:left="1701" w:right="850" w:gutter="0" w:header="0" w:top="1134" w:footer="0" w:bottom="1134"/>
+      <w:pgNumType w:fmt="decimal"/>
+      <w:formProt w:val="false"/>
+      <w:textDirection w:val="lrTb"/>
+      <w:docGrid w:type="default" w:linePitch="360" w:charSpace="0"/>
     </w:sectPr>
   </w:body>
 </w:document>
 </file>
 
 <file path=word/styles.xml><?xml version="1.0" encoding="utf-8"?>
-<w:styles xmlns:mc="http://schemas.openxmlformats.org/markup-compatibility/2006" xmlns:r="http://schemas.openxmlformats.org/officeDocument/2006/relationships" xmlns:w="http://schemas.openxmlformats.org/wordprocessingml/2006/main" xmlns:w14="http://schemas.microsoft.com/office/word/2010/wordml" xmlns:w15="http://schemas.microsoft.com/office/word/2012/wordml" xmlns:w16cex="http://schemas.microsoft.com/office/word/2018/wordml/cex" xmlns:w16cid="http://schemas.microsoft.com/office/word/2016/wordml/cid" xmlns:w16="http://schemas.microsoft.com/office/word/2018/wordml" xmlns:w16sdtdh="http://schemas.microsoft.com/office/word/2020/wordml/sdtdatahash" xmlns:w16se="http://schemas.microsoft.com/office/word/2015/wordml/symex" mc:Ignorable="w14 w15 w16se w16cid w16 w16cex w16sdtdh">
+<w:styles xmlns:w="http://schemas.openxmlformats.org/wordprocessingml/2006/main" xmlns:w14="http://schemas.microsoft.com/office/word/2010/wordml" xmlns:mc="http://schemas.openxmlformats.org/markup-compatibility/2006" mc:Ignorable="w14">
   <w:docDefaults>
     <w:rPrDefault>
       <w:rPr>
-        <w:rFonts w:asciiTheme="minorHAnsi" w:eastAsiaTheme="minorHAnsi" w:hAnsiTheme="minorHAnsi" w:cstheme="minorBidi"/>
+        <w:rFonts w:ascii="Calibri" w:hAnsi="Calibri" w:eastAsia="Calibri" w:cs="Arial" w:asciiTheme="minorHAnsi" w:cstheme="minorBidi" w:eastAsiaTheme="minorHAnsi" w:hAnsiTheme="minorHAnsi"/>
         <w:sz w:val="22"/>
         <w:szCs w:val="22"/>
         <w:lang w:val="en-US" w:eastAsia="en-US" w:bidi="ar-SA"/>
@@ -3062,21 +3132,21 @@
     </w:rPrDefault>
     <w:pPrDefault>
       <w:pPr>
-        <w:spacing w:after="160" w:line="259" w:lineRule="auto"/>
+        <w:suppressAutoHyphens w:val="true"/>
       </w:pPr>
     </w:pPrDefault>
   </w:docDefaults>
   <w:latentStyles w:defLockedState="0" w:defUIPriority="99" w:defSemiHidden="0" w:defUnhideWhenUsed="0" w:defQFormat="0" w:count="376">
     <w:lsdException w:name="Normal" w:uiPriority="0" w:qFormat="1"/>
     <w:lsdException w:name="heading 1" w:uiPriority="9" w:qFormat="1"/>
-    <w:lsdException w:name="heading 2" w:semiHidden="1" w:uiPriority="9" w:unhideWhenUsed="1" w:qFormat="1"/>
-    <w:lsdException w:name="heading 3" w:semiHidden="1" w:uiPriority="9" w:unhideWhenUsed="1" w:qFormat="1"/>
-    <w:lsdException w:name="heading 4" w:semiHidden="1" w:uiPriority="9" w:unhideWhenUsed="1" w:qFormat="1"/>
-    <w:lsdException w:name="heading 5" w:semiHidden="1" w:uiPriority="9" w:unhideWhenUsed="1" w:qFormat="1"/>
-    <w:lsdException w:name="heading 6" w:semiHidden="1" w:uiPriority="9" w:unhideWhenUsed="1" w:qFormat="1"/>
-    <w:lsdException w:name="heading 7" w:semiHidden="1" w:uiPriority="9" w:unhideWhenUsed="1" w:qFormat="1"/>
-    <w:lsdException w:name="heading 8" w:semiHidden="1" w:uiPriority="9" w:unhideWhenUsed="1" w:qFormat="1"/>
-    <w:lsdException w:name="heading 9" w:semiHidden="1" w:uiPriority="9" w:unhideWhenUsed="1" w:qFormat="1"/>
+    <w:lsdException w:name="heading 2" w:uiPriority="9" w:semiHidden="1" w:unhideWhenUsed="1" w:qFormat="1"/>
+    <w:lsdException w:name="heading 3" w:uiPriority="9" w:semiHidden="1" w:unhideWhenUsed="1" w:qFormat="1"/>
+    <w:lsdException w:name="heading 4" w:uiPriority="9" w:semiHidden="1" w:unhideWhenUsed="1" w:qFormat="1"/>
+    <w:lsdException w:name="heading 5" w:uiPriority="9" w:semiHidden="1" w:unhideWhenUsed="1" w:qFormat="1"/>
+    <w:lsdException w:name="heading 6" w:uiPriority="9" w:semiHidden="1" w:unhideWhenUsed="1" w:qFormat="1"/>
+    <w:lsdException w:name="heading 7" w:uiPriority="9" w:semiHidden="1" w:unhideWhenUsed="1" w:qFormat="1"/>
+    <w:lsdException w:name="heading 8" w:uiPriority="9" w:semiHidden="1" w:unhideWhenUsed="1" w:qFormat="1"/>
+    <w:lsdException w:name="heading 9" w:uiPriority="9" w:semiHidden="1" w:unhideWhenUsed="1" w:qFormat="1"/>
     <w:lsdException w:name="index 1" w:semiHidden="1" w:unhideWhenUsed="1"/>
     <w:lsdException w:name="index 2" w:semiHidden="1" w:unhideWhenUsed="1"/>
     <w:lsdException w:name="index 3" w:semiHidden="1" w:unhideWhenUsed="1"/>
@@ -3086,22 +3156,22 @@
     <w:lsdException w:name="index 7" w:semiHidden="1" w:unhideWhenUsed="1"/>
     <w:lsdException w:name="index 8" w:semiHidden="1" w:unhideWhenUsed="1"/>
     <w:lsdException w:name="index 9" w:semiHidden="1" w:unhideWhenUsed="1"/>
-    <w:lsdException w:name="toc 1" w:semiHidden="1" w:uiPriority="39" w:unhideWhenUsed="1"/>
-    <w:lsdException w:name="toc 2" w:semiHidden="1" w:uiPriority="39" w:unhideWhenUsed="1"/>
-    <w:lsdException w:name="toc 3" w:semiHidden="1" w:uiPriority="39" w:unhideWhenUsed="1"/>
-    <w:lsdException w:name="toc 4" w:semiHidden="1" w:uiPriority="39" w:unhideWhenUsed="1"/>
-    <w:lsdException w:name="toc 5" w:semiHidden="1" w:uiPriority="39" w:unhideWhenUsed="1"/>
-    <w:lsdException w:name="toc 6" w:semiHidden="1" w:uiPriority="39" w:unhideWhenUsed="1"/>
-    <w:lsdException w:name="toc 7" w:semiHidden="1" w:uiPriority="39" w:unhideWhenUsed="1"/>
-    <w:lsdException w:name="toc 8" w:semiHidden="1" w:uiPriority="39" w:unhideWhenUsed="1"/>
-    <w:lsdException w:name="toc 9" w:semiHidden="1" w:uiPriority="39" w:unhideWhenUsed="1"/>
+    <w:lsdException w:name="toc 1" w:uiPriority="39" w:semiHidden="1" w:unhideWhenUsed="1"/>
+    <w:lsdException w:name="toc 2" w:uiPriority="39" w:semiHidden="1" w:unhideWhenUsed="1"/>
+    <w:lsdException w:name="toc 3" w:uiPriority="39" w:semiHidden="1" w:unhideWhenUsed="1"/>
+    <w:lsdException w:name="toc 4" w:uiPriority="39" w:semiHidden="1" w:unhideWhenUsed="1"/>
+    <w:lsdException w:name="toc 5" w:uiPriority="39" w:semiHidden="1" w:unhideWhenUsed="1"/>
+    <w:lsdException w:name="toc 6" w:uiPriority="39" w:semiHidden="1" w:unhideWhenUsed="1"/>
+    <w:lsdException w:name="toc 7" w:uiPriority="39" w:semiHidden="1" w:unhideWhenUsed="1"/>
+    <w:lsdException w:name="toc 8" w:uiPriority="39" w:semiHidden="1" w:unhideWhenUsed="1"/>
+    <w:lsdException w:name="toc 9" w:uiPriority="39" w:semiHidden="1" w:unhideWhenUsed="1"/>
     <w:lsdException w:name="Normal Indent" w:semiHidden="1" w:unhideWhenUsed="1"/>
     <w:lsdException w:name="footnote text" w:semiHidden="1" w:unhideWhenUsed="1"/>
     <w:lsdException w:name="annotation text" w:semiHidden="1" w:unhideWhenUsed="1"/>
     <w:lsdException w:name="header" w:semiHidden="1" w:unhideWhenUsed="1"/>
     <w:lsdException w:name="footer" w:semiHidden="1" w:unhideWhenUsed="1"/>
     <w:lsdException w:name="index heading" w:semiHidden="1" w:unhideWhenUsed="1"/>
-    <w:lsdException w:name="caption" w:semiHidden="1" w:uiPriority="35" w:unhideWhenUsed="1" w:qFormat="1"/>
+    <w:lsdException w:name="caption" w:uiPriority="35" w:semiHidden="1" w:unhideWhenUsed="1" w:qFormat="1"/>
     <w:lsdException w:name="table of figures" w:semiHidden="1" w:unhideWhenUsed="1"/>
     <w:lsdException w:name="envelope address" w:semiHidden="1" w:unhideWhenUsed="1"/>
     <w:lsdException w:name="envelope return" w:semiHidden="1" w:unhideWhenUsed="1"/>
@@ -3132,9 +3202,9 @@
     <w:lsdException w:name="Title" w:uiPriority="10" w:qFormat="1"/>
     <w:lsdException w:name="Closing" w:semiHidden="1" w:unhideWhenUsed="1"/>
     <w:lsdException w:name="Signature" w:semiHidden="1" w:unhideWhenUsed="1"/>
-    <w:lsdException w:name="Default Paragraph Font" w:semiHidden="1" w:uiPriority="1" w:unhideWhenUsed="1"/>
-    <w:lsdException w:name="Body Text" w:semiHidden="1" w:uiPriority="0" w:unhideWhenUsed="1"/>
-    <w:lsdException w:name="Body Text Indent" w:semiHidden="1" w:uiPriority="0" w:unhideWhenUsed="1"/>
+    <w:lsdException w:name="Default Paragraph Font" w:uiPriority="1" w:semiHidden="1" w:unhideWhenUsed="1"/>
+    <w:lsdException w:name="Body Text" w:uiPriority="0" w:semiHidden="1" w:unhideWhenUsed="1"/>
+    <w:lsdException w:name="Body Text Indent" w:uiPriority="0" w:semiHidden="1" w:unhideWhenUsed="1"/>
     <w:lsdException w:name="List Continue" w:semiHidden="1" w:unhideWhenUsed="1"/>
     <w:lsdException w:name="List Continue 2" w:semiHidden="1" w:unhideWhenUsed="1"/>
     <w:lsdException w:name="List Continue 3" w:semiHidden="1" w:unhideWhenUsed="1"/>
@@ -3330,8 +3400,8 @@
     <w:lsdException w:name="Subtle Reference" w:uiPriority="31" w:qFormat="1"/>
     <w:lsdException w:name="Intense Reference" w:uiPriority="32" w:qFormat="1"/>
     <w:lsdException w:name="Book Title" w:uiPriority="33" w:qFormat="1"/>
-    <w:lsdException w:name="Bibliography" w:semiHidden="1" w:uiPriority="37" w:unhideWhenUsed="1"/>
-    <w:lsdException w:name="TOC Heading" w:semiHidden="1" w:uiPriority="39" w:unhideWhenUsed="1" w:qFormat="1"/>
+    <w:lsdException w:name="Bibliography" w:uiPriority="37" w:semiHidden="1" w:unhideWhenUsed="1"/>
+    <w:lsdException w:name="TOC Heading" w:uiPriority="39" w:semiHidden="1" w:unhideWhenUsed="1" w:qFormat="1"/>
     <w:lsdException w:name="Plain Table 1" w:uiPriority="41"/>
     <w:lsdException w:name="Plain Table 2" w:uiPriority="42"/>
     <w:lsdException w:name="Plain Table 3" w:uiPriority="43"/>
@@ -3442,60 +3512,100 @@
     <w:lsdException w:name="Unresolved Mention" w:semiHidden="1" w:unhideWhenUsed="1"/>
     <w:lsdException w:name="Smart Link" w:semiHidden="1" w:unhideWhenUsed="1"/>
   </w:latentStyles>
-  <w:style w:type="paragraph" w:default="1" w:styleId="Normal">
+  <w:style w:type="paragraph" w:styleId="Normal" w:default="1">
     <w:name w:val="Normal"/>
     <w:qFormat/>
-    <w:rsid w:val="001A0D10"/>
+    <w:rsid w:val="001a0d10"/>
     <w:pPr>
-      <w:widowControl w:val="0"/>
-      <w:suppressAutoHyphens/>
-      <w:autoSpaceDE w:val="0"/>
-      <w:spacing w:after="0" w:line="240" w:lineRule="auto"/>
+      <w:widowControl w:val="false"/>
+      <w:suppressAutoHyphens w:val="true"/>
+      <w:bidi w:val="0"/>
+      <w:spacing w:lineRule="auto" w:line="240" w:before="0" w:after="0"/>
+      <w:jc w:val="left"/>
     </w:pPr>
     <w:rPr>
-      <w:rFonts w:ascii="Arial" w:eastAsia="Times New Roman" w:hAnsi="Arial" w:cs="Arial"/>
+      <w:rFonts w:ascii="Arial" w:hAnsi="Arial" w:eastAsia="Times New Roman" w:cs="Arial" w:cstheme="minorBidi"/>
+      <w:color w:val="auto"/>
+      <w:kern w:val="0"/>
+      <w:sz w:val="20"/>
+      <w:szCs w:val="20"/>
+      <w:lang w:val="ru-RU" w:eastAsia="zh-CN" w:bidi="ar-SA"/>
+    </w:rPr>
+  </w:style>
+  <w:style w:type="character" w:styleId="DefaultParagraphFont" w:default="1">
+    <w:name w:val="Default Paragraph Font"/>
+    <w:uiPriority w:val="1"/>
+    <w:semiHidden/>
+    <w:unhideWhenUsed/>
+    <w:qFormat/>
+    <w:rPr/>
+  </w:style>
+  <w:style w:type="character" w:styleId="Style14" w:customStyle="1">
+    <w:name w:val="Основной текст Знак"/>
+    <w:basedOn w:val="DefaultParagraphFont"/>
+    <w:uiPriority w:val="99"/>
+    <w:semiHidden/>
+    <w:qFormat/>
+    <w:rsid w:val="001a0d10"/>
+    <w:rPr>
+      <w:rFonts w:ascii="Arial" w:hAnsi="Arial" w:eastAsia="Times New Roman" w:cs="Arial"/>
       <w:sz w:val="20"/>
       <w:szCs w:val="20"/>
       <w:lang w:val="ru-RU" w:eastAsia="zh-CN"/>
     </w:rPr>
   </w:style>
-  <w:style w:type="character" w:default="1" w:styleId="DefaultParagraphFont">
-    <w:name w:val="Default Paragraph Font"/>
-    <w:uiPriority w:val="1"/>
+  <w:style w:type="character" w:styleId="BodyTextChar" w:customStyle="1">
+    <w:name w:val="Body Text Char"/>
+    <w:qFormat/>
+    <w:locked/>
+    <w:rsid w:val="001a0d10"/>
+    <w:rPr>
+      <w:rFonts w:ascii="Courier New" w:hAnsi="Courier New" w:eastAsia="Times New Roman" w:cs="Times New Roman"/>
+      <w:color w:val="000000"/>
+      <w:sz w:val="24"/>
+      <w:szCs w:val="24"/>
+      <w:shd w:fill="FFFFFF" w:val="clear"/>
+      <w:lang w:val="ru-RU" w:eastAsia="ru-RU"/>
+    </w:rPr>
+  </w:style>
+  <w:style w:type="character" w:styleId="BodyTextIndentChar" w:customStyle="1">
+    <w:name w:val="Body Text Indent Char"/>
+    <w:basedOn w:val="DefaultParagraphFont"/>
     <w:semiHidden/>
-    <w:unhideWhenUsed/>
+    <w:qFormat/>
+    <w:rsid w:val="00ee186b"/>
+    <w:rPr>
+      <w:rFonts w:ascii="Courier New" w:hAnsi="Courier New" w:eastAsia="Times New Roman" w:cs="Times New Roman"/>
+      <w:color w:val="000000"/>
+      <w:sz w:val="24"/>
+      <w:szCs w:val="24"/>
+      <w:lang w:val="uk-UA" w:eastAsia="uk-UA"/>
+    </w:rPr>
   </w:style>
-  <w:style w:type="table" w:default="1" w:styleId="TableNormal">
-    <w:name w:val="Normal Table"/>
-    <w:uiPriority w:val="99"/>
-    <w:semiHidden/>
-    <w:unhideWhenUsed/>
-    <w:tblPr>
-      <w:tblInd w:w="0" w:type="dxa"/>
-      <w:tblCellMar>
-        <w:top w:w="0" w:type="dxa"/>
-        <w:left w:w="108" w:type="dxa"/>
-        <w:bottom w:w="0" w:type="dxa"/>
-        <w:right w:w="108" w:type="dxa"/>
-      </w:tblCellMar>
-    </w:tblPr>
+  <w:style w:type="paragraph" w:styleId="Heading">
+    <w:name w:val="Heading"/>
+    <w:basedOn w:val="Normal"/>
+    <w:next w:val="TextBody"/>
+    <w:qFormat/>
+    <w:pPr>
+      <w:keepNext w:val="true"/>
+      <w:spacing w:before="240" w:after="120"/>
+    </w:pPr>
+    <w:rPr>
+      <w:rFonts w:ascii="Liberation Sans" w:hAnsi="Liberation Sans" w:eastAsia="Noto Sans CJK SC" w:cs="Lohit Devanagari"/>
+      <w:sz w:val="28"/>
+      <w:szCs w:val="28"/>
+    </w:rPr>
   </w:style>
-  <w:style w:type="numbering" w:default="1" w:styleId="NoList">
-    <w:name w:val="No List"/>
-    <w:uiPriority w:val="99"/>
-    <w:semiHidden/>
-    <w:unhideWhenUsed/>
-  </w:style>
-  <w:style w:type="paragraph" w:styleId="BodyText">
+  <w:style w:type="paragraph" w:styleId="TextBody">
     <w:name w:val="Body Text"/>
     <w:basedOn w:val="Normal"/>
     <w:link w:val="BodyTextChar"/>
     <w:qFormat/>
-    <w:rsid w:val="001A0D10"/>
+    <w:rsid w:val="001a0d10"/>
     <w:pPr>
       <w:shd w:val="clear" w:color="auto" w:fill="FFFFFF"/>
-      <w:autoSpaceDE/>
-      <w:spacing w:before="120" w:line="206" w:lineRule="exact"/>
+      <w:spacing w:lineRule="exact" w:line="206" w:before="120" w:after="0"/>
       <w:jc w:val="both"/>
     </w:pPr>
     <w:rPr>
@@ -3506,80 +3616,54 @@
       <w:lang w:eastAsia="ru-RU"/>
     </w:rPr>
   </w:style>
-  <w:style w:type="character" w:customStyle="1" w:styleId="a">
-    <w:name w:val="Основной текст Знак"/>
-    <w:basedOn w:val="DefaultParagraphFont"/>
-    <w:uiPriority w:val="99"/>
-    <w:semiHidden/>
-    <w:rsid w:val="001A0D10"/>
+  <w:style w:type="paragraph" w:styleId="List">
+    <w:name w:val="List"/>
+    <w:basedOn w:val="TextBody"/>
+    <w:pPr/>
     <w:rPr>
-      <w:rFonts w:ascii="Arial" w:eastAsia="Times New Roman" w:hAnsi="Arial" w:cs="Arial"/>
-      <w:sz w:val="20"/>
-      <w:szCs w:val="20"/>
-      <w:lang w:val="ru-RU" w:eastAsia="zh-CN"/>
+      <w:rFonts w:cs="Lohit Devanagari"/>
     </w:rPr>
   </w:style>
-  <w:style w:type="character" w:customStyle="1" w:styleId="BodyTextChar">
-    <w:name w:val="Body Text Char"/>
-    <w:link w:val="BodyText"/>
-    <w:locked/>
-    <w:rsid w:val="001A0D10"/>
+  <w:style w:type="paragraph" w:styleId="Caption">
+    <w:name w:val="Caption"/>
+    <w:basedOn w:val="Normal"/>
+    <w:qFormat/>
+    <w:pPr>
+      <w:suppressLineNumbers/>
+      <w:spacing w:before="120" w:after="120"/>
+    </w:pPr>
     <w:rPr>
-      <w:rFonts w:ascii="Courier New" w:eastAsia="Times New Roman" w:hAnsi="Courier New" w:cs="Times New Roman"/>
-      <w:color w:val="000000"/>
+      <w:rFonts w:cs="Lohit Devanagari"/>
+      <w:i/>
+      <w:iCs/>
       <w:sz w:val="24"/>
       <w:szCs w:val="24"/>
-      <w:shd w:val="clear" w:color="auto" w:fill="FFFFFF"/>
-      <w:lang w:val="ru-RU" w:eastAsia="ru-RU"/>
     </w:rPr>
   </w:style>
-  <w:style w:type="table" w:styleId="TableGrid">
-    <w:name w:val="Table Grid"/>
-    <w:basedOn w:val="TableNormal"/>
-    <w:uiPriority w:val="39"/>
-    <w:rsid w:val="001A0D10"/>
+  <w:style w:type="paragraph" w:styleId="Index">
+    <w:name w:val="Index"/>
+    <w:basedOn w:val="Normal"/>
+    <w:qFormat/>
     <w:pPr>
-      <w:spacing w:after="0" w:line="240" w:lineRule="auto"/>
+      <w:suppressLineNumbers/>
     </w:pPr>
-    <w:tblPr>
-      <w:tblBorders>
-        <w:top w:val="single" w:sz="4" w:space="0" w:color="auto"/>
-        <w:left w:val="single" w:sz="4" w:space="0" w:color="auto"/>
-        <w:bottom w:val="single" w:sz="4" w:space="0" w:color="auto"/>
-        <w:right w:val="single" w:sz="4" w:space="0" w:color="auto"/>
-        <w:insideH w:val="single" w:sz="4" w:space="0" w:color="auto"/>
-        <w:insideV w:val="single" w:sz="4" w:space="0" w:color="auto"/>
-      </w:tblBorders>
-    </w:tblPr>
+    <w:rPr>
+      <w:rFonts w:cs="Lohit Devanagari"/>
+    </w:rPr>
   </w:style>
-  <w:style w:type="paragraph" w:styleId="BodyTextIndent">
+  <w:style w:type="paragraph" w:styleId="TextBodyIndent">
     <w:name w:val="Body Text Indent"/>
     <w:basedOn w:val="Normal"/>
     <w:link w:val="BodyTextIndentChar"/>
     <w:semiHidden/>
     <w:unhideWhenUsed/>
-    <w:rsid w:val="00EE186B"/>
+    <w:rsid w:val="00ee186b"/>
     <w:pPr>
-      <w:autoSpaceDE/>
-      <w:spacing w:after="120"/>
-      <w:ind w:left="283"/>
+      <w:spacing w:before="0" w:after="120"/>
+      <w:ind w:left="283" w:hanging="0"/>
     </w:pPr>
     <w:rPr>
       <w:rFonts w:ascii="Courier New" w:hAnsi="Courier New" w:cs="Times New Roman"/>
-      <w:color w:val="000000"/>
-      <w:sz w:val="24"/>
-      <w:szCs w:val="24"/>
-      <w:lang w:val="uk-UA" w:eastAsia="uk-UA"/>
-    </w:rPr>
-  </w:style>
-  <w:style w:type="character" w:customStyle="1" w:styleId="BodyTextIndentChar">
-    <w:name w:val="Body Text Indent Char"/>
-    <w:basedOn w:val="DefaultParagraphFont"/>
-    <w:link w:val="BodyTextIndent"/>
-    <w:semiHidden/>
-    <w:rsid w:val="00EE186B"/>
-    <w:rPr>
-      <w:rFonts w:ascii="Courier New" w:eastAsia="Times New Roman" w:hAnsi="Courier New" w:cs="Times New Roman"/>
       <w:color w:val="000000"/>
       <w:sz w:val="24"/>
       <w:szCs w:val="24"/>
@@ -3590,21 +3674,60 @@
     <w:name w:val="List Paragraph"/>
     <w:basedOn w:val="Normal"/>
     <w:qFormat/>
-    <w:rsid w:val="00EE186B"/>
+    <w:rsid w:val="00ee186b"/>
     <w:pPr>
       <w:widowControl/>
-      <w:suppressAutoHyphens w:val="0"/>
-      <w:autoSpaceDE/>
-      <w:spacing w:after="200" w:line="276" w:lineRule="auto"/>
-      <w:ind w:left="720"/>
+      <w:suppressAutoHyphens w:val="false"/>
+      <w:spacing w:lineRule="auto" w:line="276" w:before="0" w:after="200"/>
+      <w:ind w:left="720" w:hanging="0"/>
       <w:contextualSpacing/>
     </w:pPr>
     <w:rPr>
-      <w:rFonts w:ascii="Calibri" w:eastAsia="Calibri" w:hAnsi="Calibri" w:cs="Times New Roman"/>
+      <w:rFonts w:ascii="Calibri" w:hAnsi="Calibri" w:eastAsia="Calibri" w:cs="Times New Roman"/>
       <w:sz w:val="22"/>
       <w:szCs w:val="22"/>
       <w:lang w:eastAsia="en-US"/>
     </w:rPr>
+  </w:style>
+  <w:style w:type="numbering" w:styleId="NoList" w:default="1">
+    <w:name w:val="No List"/>
+    <w:uiPriority w:val="99"/>
+    <w:semiHidden/>
+    <w:unhideWhenUsed/>
+    <w:qFormat/>
+  </w:style>
+  <w:style w:type="table" w:default="1" w:styleId="TableNormal">
+    <w:name w:val="Normal Table"/>
+    <w:uiPriority w:val="99"/>
+    <w:semiHidden/>
+    <w:unhideWhenUsed/>
+    <w:tblPr>
+      <w:tblCellMar>
+        <w:top w:w="0" w:type="dxa"/>
+        <w:left w:w="108" w:type="dxa"/>
+        <w:bottom w:w="0" w:type="dxa"/>
+        <w:right w:w="108" w:type="dxa"/>
+      </w:tblCellMar>
+    </w:tblPr>
+  </w:style>
+  <w:style w:type="table" w:styleId="TableGrid">
+    <w:name w:val="Table Grid"/>
+    <w:basedOn w:val="TableNormal"/>
+    <w:uiPriority w:val="39"/>
+    <w:rsid w:val="001a0d10"/>
+    <w:pPr>
+      <w:spacing w:after="0" w:line="240" w:lineRule="auto"/>
+    </w:pPr>
+    <w:tblPr>
+      <w:tblBorders>
+        <w:top w:val="single" w:color="auto" w:sz="4" w:space="0"/>
+        <w:left w:val="single" w:color="auto" w:sz="4" w:space="0"/>
+        <w:bottom w:val="single" w:color="auto" w:sz="4" w:space="0"/>
+        <w:right w:val="single" w:color="auto" w:sz="4" w:space="0"/>
+        <w:insideH w:val="single" w:color="auto" w:sz="4" w:space="0"/>
+        <w:insideV w:val="single" w:color="auto" w:sz="4" w:space="0"/>
+      </w:tblBorders>
+    </w:tblPr>
   </w:style>
 </w:styles>
 </file>
@@ -3871,6 +3994,15 @@
 </file>
 
 <file path=customXml/item1.xml><?xml version="1.0" encoding="utf-8"?>
+<?mso-contentType ?>
+<FormTemplates xmlns="http://schemas.microsoft.com/sharepoint/v3/contenttype/forms">
+  <Display>DocumentLibraryForm</Display>
+  <Edit>DocumentLibraryForm</Edit>
+  <New>DocumentLibraryForm</New>
+</FormTemplates>
+</file>
+
+<file path=customXml/item2.xml><?xml version="1.0" encoding="utf-8"?>
 <ct:contentTypeSchema xmlns:ct="http://schemas.microsoft.com/office/2006/metadata/contentType" xmlns:ma="http://schemas.microsoft.com/office/2006/metadata/properties/metaAttributes" ct:_="" ma:_="" ma:contentTypeName="Документ" ma:contentTypeID="0x0101007AA98016A56F934B8C1C0D4E617E1C00" ma:contentTypeVersion="15" ma:contentTypeDescription="Створення нового документа." ma:contentTypeScope="" ma:versionID="e862a320b4c202e24d2b39895551db49">
   <xsd:schema xmlns:xsd="http://www.w3.org/2001/XMLSchema" xmlns:xs="http://www.w3.org/2001/XMLSchema" xmlns:p="http://schemas.microsoft.com/office/2006/metadata/properties" xmlns:ns2="0bf87b2e-2f18-4fb7-a175-ceca74504cd7" xmlns:ns3="a42c7528-3124-4219-90a5-1e05b8b134de" targetNamespace="http://schemas.microsoft.com/office/2006/metadata/properties" ma:root="true" ma:fieldsID="eec9e875ffb9cb2ffdfdff2004643358" ns2:_="" ns3:_="">
     <xsd:import namespace="0bf87b2e-2f18-4fb7-a175-ceca74504cd7"/>
@@ -4099,16 +4231,15 @@
 </ct:contentTypeSchema>
 </file>
 
-<file path=customXml/item2.xml><?xml version="1.0" encoding="utf-8"?>
-<?mso-contentType ?>
-<FormTemplates xmlns="http://schemas.microsoft.com/sharepoint/v3/contenttype/forms">
-  <Display>DocumentLibraryForm</Display>
-  <Edit>DocumentLibraryForm</Edit>
-  <New>DocumentLibraryForm</New>
-</FormTemplates>
+<file path=customXml/itemProps1.xml><?xml version="1.0" encoding="utf-8"?>
+<ds:datastoreItem xmlns:ds="http://schemas.openxmlformats.org/officeDocument/2006/customXml" ds:itemID="{1DC81D58-90ED-49E9-9204-65B991C2D754}">
+  <ds:schemaRefs>
+    <ds:schemaRef ds:uri="http://schemas.microsoft.com/sharepoint/v3/contenttype/forms"/>
+  </ds:schemaRefs>
+</ds:datastoreItem>
 </file>
 
-<file path=customXml/itemProps1.xml><?xml version="1.0" encoding="utf-8"?>
+<file path=customXml/itemProps2.xml><?xml version="1.0" encoding="utf-8"?>
 <ds:datastoreItem xmlns:ds="http://schemas.openxmlformats.org/officeDocument/2006/customXml" ds:itemID="{62F37F86-E809-4DC0-93FE-DA69FE62A9CC}">
   <ds:schemaRefs>
     <ds:schemaRef ds:uri="http://schemas.microsoft.com/office/2006/metadata/contentType"/>
@@ -4125,12 +4256,4 @@
     <ds:schemaRef ds:uri="http://schemas.microsoft.com/internal/obd"/>
   </ds:schemaRefs>
 </ds:datastoreItem>
-</file>
-
-<file path=customXml/itemProps2.xml><?xml version="1.0" encoding="utf-8"?>
-<ds:datastoreItem xmlns:ds="http://schemas.openxmlformats.org/officeDocument/2006/customXml" ds:itemID="{1DC81D58-90ED-49E9-9204-65B991C2D754}">
-  <ds:schemaRefs>
-    <ds:schemaRef ds:uri="http://schemas.microsoft.com/sharepoint/v3/contenttype/forms"/>
-  </ds:schemaRefs>
-</ds:datastoreItem>
 </file>
</xml_diff>

<commit_message>
first prod v0.0.37 add: acts for agreements fixed: maybe fix problem with db connection timeout need to fix: work with different db`s need to add: sum to words
</commit_message>
<xml_diff>
--- a/static/docs/M-RI_act.docx
+++ b/static/docs/M-RI_act.docx
@@ -1169,7 +1169,7 @@
         <w:tblStyle w:val="TableGrid"/>
         <w:tblW w:w="9679" w:type="dxa"/>
         <w:jc w:val="left"/>
-        <w:tblInd w:w="0" w:type="dxa"/>
+        <w:tblInd w:w="113" w:type="dxa"/>
         <w:tblLayout w:type="fixed"/>
         <w:tblCellMar>
           <w:top w:w="0" w:type="dxa"/>
@@ -1180,9 +1180,9 @@
         <w:tblLook w:val="04a0" w:noHBand="0" w:noVBand="1" w:firstColumn="1" w:lastRow="0" w:lastColumn="0" w:firstRow="1"/>
       </w:tblPr>
       <w:tblGrid>
-        <w:gridCol w:w="518"/>
+        <w:gridCol w:w="517"/>
         <w:gridCol w:w="3131"/>
-        <w:gridCol w:w="1208"/>
+        <w:gridCol w:w="1209"/>
         <w:gridCol w:w="1612"/>
         <w:gridCol w:w="1491"/>
         <w:gridCol w:w="1718"/>
@@ -1191,7 +1191,7 @@
         <w:trPr/>
         <w:tc>
           <w:tcPr>
-            <w:tcW w:w="518" w:type="dxa"/>
+            <w:tcW w:w="517" w:type="dxa"/>
             <w:tcBorders/>
           </w:tcPr>
           <w:p>
@@ -1259,7 +1259,7 @@
         </w:tc>
         <w:tc>
           <w:tcPr>
-            <w:tcW w:w="1208" w:type="dxa"/>
+            <w:tcW w:w="1209" w:type="dxa"/>
             <w:tcBorders/>
           </w:tcPr>
           <w:p>
@@ -1338,10 +1338,9 @@
                 <w:rFonts w:cs="Times New Roman" w:ascii="Times New Roman" w:hAnsi="Times New Roman"/>
                 <w:bCs/>
                 <w:color w:val="000000"/>
-                <w:kern w:val="0"/>
-                <w:sz w:val="22"/>
-                <w:szCs w:val="22"/>
-                <w:lang w:val="uk-UA" w:bidi="ar-SA"/>
+                <w:sz w:val="22"/>
+                <w:szCs w:val="22"/>
+                <w:lang w:val="uk-UA"/>
               </w:rPr>
             </w:r>
           </w:p>
@@ -1579,10 +1578,9 @@
                 <w:rFonts w:cs="Times New Roman" w:ascii="Times New Roman" w:hAnsi="Times New Roman"/>
                 <w:bCs/>
                 <w:color w:val="000000"/>
-                <w:kern w:val="0"/>
-                <w:sz w:val="22"/>
-                <w:szCs w:val="22"/>
-                <w:lang w:val="uk-UA" w:bidi="ar-SA"/>
+                <w:sz w:val="22"/>
+                <w:szCs w:val="22"/>
+                <w:lang w:val="uk-UA"/>
               </w:rPr>
             </w:r>
           </w:p>
@@ -1594,7 +1592,7 @@
         </w:trPr>
         <w:tc>
           <w:tcPr>
-            <w:tcW w:w="518" w:type="dxa"/>
+            <w:tcW w:w="517" w:type="dxa"/>
             <w:tcBorders/>
           </w:tcPr>
           <w:p>
@@ -1670,7 +1668,7 @@
         </w:tc>
         <w:tc>
           <w:tcPr>
-            <w:tcW w:w="1208" w:type="dxa"/>
+            <w:tcW w:w="1209" w:type="dxa"/>
             <w:tcBorders/>
           </w:tcPr>
           <w:p>
@@ -1726,11 +1724,10 @@
                 <w:rFonts w:cs="Times New Roman" w:ascii="Times New Roman" w:hAnsi="Times New Roman"/>
                 <w:bCs/>
                 <w:color w:val="000000"/>
-                <w:kern w:val="0"/>
-                <w:sz w:val="22"/>
-                <w:szCs w:val="22"/>
-                <w:lang w:bidi="ar-SA"/>
-              </w:rPr>
+                <w:sz w:val="22"/>
+                <w:szCs w:val="22"/>
+              </w:rPr>
+              <w:t>@act_hours</w:t>
             </w:r>
           </w:p>
         </w:tc>
@@ -2091,7 +2088,7 @@
       <w:tblPr>
         <w:tblW w:w="10095" w:type="dxa"/>
         <w:jc w:val="left"/>
-        <w:tblInd w:w="0" w:type="dxa"/>
+        <w:tblInd w:w="123" w:type="dxa"/>
         <w:tblLayout w:type="fixed"/>
         <w:tblCellMar>
           <w:top w:w="0" w:type="dxa"/>
@@ -2118,7 +2115,7 @@
             <w:tblPr>
               <w:tblW w:w="9904" w:type="dxa"/>
               <w:jc w:val="left"/>
-              <w:tblInd w:w="0" w:type="dxa"/>
+              <w:tblInd w:w="123" w:type="dxa"/>
               <w:tblLayout w:type="fixed"/>
               <w:tblCellMar>
                 <w:top w:w="0" w:type="dxa"/>

</xml_diff>